<commit_message>
continue write 5 secession
</commit_message>
<xml_diff>
--- a/School/AnalysisProject/BuildByRequest.docx
+++ b/School/AnalysisProject/BuildByRequest.docx
@@ -6,15 +6,14 @@
       <w:pPr>
         <w:bidi/>
         <w:rPr>
+          <w:rtl/>
+        </w:rPr>
+      </w:pPr>
+      <w:r>
+        <w:rPr>
           <w:rFonts w:hint="cs"/>
           <w:rtl/>
         </w:rPr>
-      </w:pPr>
-      <w:r>
-        <w:rPr>
-          <w:rFonts w:hint="cs"/>
-          <w:rtl/>
-        </w:rPr>
         <w:t>טקסט גולמי</w:t>
       </w:r>
     </w:p>
@@ -26,7 +25,7 @@
         <w:adjustRightInd w:val="0"/>
         <w:spacing w:after="0" w:line="240" w:lineRule="auto"/>
         <w:rPr>
-          <w:rFonts w:ascii="Arial,Bold" w:cs="Arial,Bold" w:hint="cs"/>
+          <w:rFonts w:ascii="Arial,Bold" w:cs="Arial,Bold"/>
           <w:b/>
           <w:bCs/>
           <w:sz w:val="28"/>
@@ -113,7 +112,6 @@
         </w:rPr>
         <w:t xml:space="preserve"> </w:t>
       </w:r>
-      <w:proofErr w:type="spellStart"/>
       <w:r>
         <w:rPr>
           <w:rFonts w:ascii="Arial,Bold" w:cs="Arial,Bold" w:hint="cs"/>
@@ -125,7 +123,6 @@
         </w:rPr>
         <w:t>פונקציונליות</w:t>
       </w:r>
-      <w:proofErr w:type="spellEnd"/>
       <w:r>
         <w:rPr>
           <w:rFonts w:ascii="Arial,Bold" w:cs="Arial,Bold"/>
@@ -265,7 +262,7 @@
         <w:spacing w:after="0" w:line="240" w:lineRule="auto"/>
         <w:jc w:val="both"/>
         <w:rPr>
-          <w:rFonts w:ascii="Arial" w:hAnsi="Arial" w:cs="Arial" w:hint="cs"/>
+          <w:rFonts w:ascii="Arial" w:hAnsi="Arial" w:cs="Arial"/>
         </w:rPr>
       </w:pPr>
       <w:r>
@@ -460,7 +457,7 @@
         <w:spacing w:after="0" w:line="240" w:lineRule="auto"/>
         <w:jc w:val="both"/>
         <w:rPr>
-          <w:rFonts w:ascii="Arial" w:hAnsi="Arial" w:cs="Arial" w:hint="cs"/>
+          <w:rFonts w:ascii="Arial" w:hAnsi="Arial" w:cs="Arial"/>
         </w:rPr>
       </w:pPr>
       <w:r>
@@ -740,7 +737,7 @@
         <w:adjustRightInd w:val="0"/>
         <w:spacing w:after="0" w:line="240" w:lineRule="auto"/>
         <w:rPr>
-          <w:rFonts w:ascii="Arial" w:hAnsi="Arial" w:cs="Arial" w:hint="cs"/>
+          <w:rFonts w:ascii="Arial" w:hAnsi="Arial" w:cs="Arial"/>
         </w:rPr>
       </w:pPr>
       <w:r>
@@ -829,7 +826,7 @@
         <w:adjustRightInd w:val="0"/>
         <w:spacing w:after="0" w:line="240" w:lineRule="auto"/>
         <w:rPr>
-          <w:rFonts w:ascii="Arial" w:hAnsi="Arial" w:cs="Arial" w:hint="cs"/>
+          <w:rFonts w:ascii="Arial" w:hAnsi="Arial" w:cs="Arial"/>
         </w:rPr>
       </w:pPr>
       <w:r>
@@ -872,7 +869,7 @@
         <w:adjustRightInd w:val="0"/>
         <w:spacing w:after="0" w:line="240" w:lineRule="auto"/>
         <w:rPr>
-          <w:rFonts w:ascii="Arial" w:hAnsi="Arial" w:cs="Arial" w:hint="cs"/>
+          <w:rFonts w:ascii="Arial" w:hAnsi="Arial" w:cs="Arial"/>
           <w:rtl/>
         </w:rPr>
       </w:pPr>
@@ -916,7 +913,7 @@
         <w:adjustRightInd w:val="0"/>
         <w:spacing w:after="0" w:line="240" w:lineRule="auto"/>
         <w:rPr>
-          <w:rFonts w:ascii="Arial" w:hAnsi="Arial" w:cs="Arial" w:hint="cs"/>
+          <w:rFonts w:ascii="Arial" w:hAnsi="Arial" w:cs="Arial"/>
         </w:rPr>
       </w:pPr>
       <w:r>
@@ -943,19 +940,19 @@
         <w:spacing w:after="0" w:line="240" w:lineRule="auto"/>
         <w:ind w:left="720"/>
         <w:rPr>
-          <w:rFonts w:ascii="Arial" w:hAnsi="Arial" w:cs="Arial" w:hint="cs"/>
-        </w:rPr>
-      </w:pPr>
-    </w:p>
-    <w:p>
-      <w:pPr>
-        <w:autoSpaceDE w:val="0"/>
-        <w:autoSpaceDN w:val="0"/>
-        <w:bidi/>
-        <w:adjustRightInd w:val="0"/>
-        <w:spacing w:after="0" w:line="240" w:lineRule="auto"/>
-        <w:rPr>
-          <w:rFonts w:ascii="Arial" w:hAnsi="Arial" w:cs="Arial" w:hint="cs"/>
+          <w:rFonts w:ascii="Arial" w:hAnsi="Arial" w:cs="Arial"/>
+        </w:rPr>
+      </w:pPr>
+    </w:p>
+    <w:p>
+      <w:pPr>
+        <w:autoSpaceDE w:val="0"/>
+        <w:autoSpaceDN w:val="0"/>
+        <w:bidi/>
+        <w:adjustRightInd w:val="0"/>
+        <w:spacing w:after="0" w:line="240" w:lineRule="auto"/>
+        <w:rPr>
+          <w:rFonts w:ascii="Arial" w:hAnsi="Arial" w:cs="Arial"/>
           <w:rtl/>
         </w:rPr>
       </w:pPr>
@@ -985,7 +982,7 @@
         <w:spacing w:after="0" w:line="240" w:lineRule="auto"/>
         <w:ind w:left="360"/>
         <w:rPr>
-          <w:rFonts w:ascii="Arial" w:hAnsi="Arial" w:cs="Arial" w:hint="cs"/>
+          <w:rFonts w:ascii="Arial" w:hAnsi="Arial" w:cs="Arial"/>
           <w:rtl/>
         </w:rPr>
       </w:pPr>
@@ -1012,7 +1009,7 @@
         <w:spacing w:after="0" w:line="240" w:lineRule="auto"/>
         <w:ind w:left="1080"/>
         <w:rPr>
-          <w:rFonts w:ascii="Arial" w:hAnsi="Arial" w:cs="Arial" w:hint="cs"/>
+          <w:rFonts w:ascii="Arial" w:hAnsi="Arial" w:cs="Arial"/>
         </w:rPr>
       </w:pPr>
       <w:r>
@@ -1147,7 +1144,7 @@
         <w:spacing w:after="0" w:line="240" w:lineRule="auto"/>
         <w:ind w:left="1080"/>
         <w:rPr>
-          <w:rFonts w:ascii="Arial" w:hAnsi="Arial" w:cs="Arial" w:hint="cs"/>
+          <w:rFonts w:ascii="Arial" w:hAnsi="Arial" w:cs="Arial"/>
         </w:rPr>
       </w:pPr>
       <w:r>
@@ -1169,7 +1166,7 @@
         <w:spacing w:after="0" w:line="240" w:lineRule="auto"/>
         <w:ind w:left="1080"/>
         <w:rPr>
-          <w:rFonts w:ascii="Arial" w:hAnsi="Arial" w:cs="Arial" w:hint="cs"/>
+          <w:rFonts w:ascii="Arial" w:hAnsi="Arial" w:cs="Arial"/>
           <w:rtl/>
         </w:rPr>
       </w:pPr>
@@ -1217,7 +1214,7 @@
         <w:spacing w:after="0" w:line="240" w:lineRule="auto"/>
         <w:ind w:left="1080"/>
         <w:rPr>
-          <w:rFonts w:ascii="Arial" w:hAnsi="Arial" w:cs="Arial" w:hint="cs"/>
+          <w:rFonts w:ascii="Arial" w:hAnsi="Arial" w:cs="Arial"/>
           <w:rtl/>
         </w:rPr>
       </w:pPr>
@@ -1235,7 +1232,7 @@
         <w:spacing w:after="0" w:line="240" w:lineRule="auto"/>
         <w:ind w:left="1080"/>
         <w:rPr>
-          <w:rFonts w:ascii="Arial" w:hAnsi="Arial" w:cs="Arial" w:hint="cs"/>
+          <w:rFonts w:ascii="Arial" w:hAnsi="Arial" w:cs="Arial"/>
         </w:rPr>
       </w:pPr>
       <w:r>
@@ -1273,7 +1270,7 @@
         <w:spacing w:after="0" w:line="240" w:lineRule="auto"/>
         <w:ind w:left="1080"/>
         <w:rPr>
-          <w:rFonts w:ascii="Arial" w:hAnsi="Arial" w:cs="Arial" w:hint="cs"/>
+          <w:rFonts w:ascii="Arial" w:hAnsi="Arial" w:cs="Arial"/>
         </w:rPr>
       </w:pPr>
     </w:p>
@@ -1290,7 +1287,7 @@
         <w:spacing w:after="0" w:line="240" w:lineRule="auto"/>
         <w:ind w:left="1080"/>
         <w:rPr>
-          <w:rFonts w:ascii="Arial" w:hAnsi="Arial" w:cs="Arial" w:hint="cs"/>
+          <w:rFonts w:ascii="Arial" w:hAnsi="Arial" w:cs="Arial"/>
         </w:rPr>
       </w:pPr>
       <w:r>
@@ -1337,20 +1334,20 @@
         <w:pStyle w:val="ListParagraph"/>
         <w:ind w:left="1080"/>
         <w:rPr>
-          <w:rFonts w:ascii="Arial" w:hAnsi="Arial" w:cs="Arial" w:hint="cs"/>
-          <w:rtl/>
-        </w:rPr>
-      </w:pPr>
-    </w:p>
-    <w:p>
-      <w:pPr>
-        <w:autoSpaceDE w:val="0"/>
-        <w:autoSpaceDN w:val="0"/>
-        <w:bidi/>
-        <w:adjustRightInd w:val="0"/>
-        <w:spacing w:after="0" w:line="240" w:lineRule="auto"/>
-        <w:rPr>
-          <w:rFonts w:ascii="Arial" w:hAnsi="Arial" w:cs="Arial" w:hint="cs"/>
+          <w:rFonts w:ascii="Arial" w:hAnsi="Arial" w:cs="Arial"/>
+          <w:rtl/>
+        </w:rPr>
+      </w:pPr>
+    </w:p>
+    <w:p>
+      <w:pPr>
+        <w:autoSpaceDE w:val="0"/>
+        <w:autoSpaceDN w:val="0"/>
+        <w:bidi/>
+        <w:adjustRightInd w:val="0"/>
+        <w:spacing w:after="0" w:line="240" w:lineRule="auto"/>
+        <w:rPr>
+          <w:rFonts w:ascii="Arial" w:hAnsi="Arial" w:cs="Arial"/>
           <w:b/>
           <w:bCs/>
           <w:rtl/>
@@ -1378,7 +1375,7 @@
         <w:adjustRightInd w:val="0"/>
         <w:spacing w:after="0" w:line="240" w:lineRule="auto"/>
         <w:rPr>
-          <w:rFonts w:ascii="Arial" w:hAnsi="Arial" w:cs="Arial" w:hint="cs"/>
+          <w:rFonts w:ascii="Arial" w:hAnsi="Arial" w:cs="Arial"/>
         </w:rPr>
       </w:pPr>
       <w:r>
@@ -1446,7 +1443,7 @@
         <w:spacing w:after="0" w:line="240" w:lineRule="auto"/>
         <w:ind w:left="720"/>
         <w:rPr>
-          <w:rFonts w:ascii="Arial" w:hAnsi="Arial" w:cs="Arial" w:hint="cs"/>
+          <w:rFonts w:ascii="Arial" w:hAnsi="Arial" w:cs="Arial"/>
           <w:rtl/>
         </w:rPr>
       </w:pPr>
@@ -1480,20 +1477,20 @@
         <w:spacing w:after="0" w:line="240" w:lineRule="auto"/>
         <w:ind w:left="720"/>
         <w:rPr>
-          <w:rFonts w:ascii="Arial" w:hAnsi="Arial" w:cs="Arial" w:hint="cs"/>
-          <w:rtl/>
-        </w:rPr>
-      </w:pPr>
-    </w:p>
-    <w:p>
-      <w:pPr>
-        <w:autoSpaceDE w:val="0"/>
-        <w:autoSpaceDN w:val="0"/>
-        <w:bidi/>
-        <w:adjustRightInd w:val="0"/>
-        <w:spacing w:after="0" w:line="240" w:lineRule="auto"/>
-        <w:rPr>
-          <w:rFonts w:ascii="Arial" w:hAnsi="Arial" w:cs="Arial" w:hint="cs"/>
+          <w:rFonts w:ascii="Arial" w:hAnsi="Arial" w:cs="Arial"/>
+          <w:rtl/>
+        </w:rPr>
+      </w:pPr>
+    </w:p>
+    <w:p>
+      <w:pPr>
+        <w:autoSpaceDE w:val="0"/>
+        <w:autoSpaceDN w:val="0"/>
+        <w:bidi/>
+        <w:adjustRightInd w:val="0"/>
+        <w:spacing w:after="0" w:line="240" w:lineRule="auto"/>
+        <w:rPr>
+          <w:rFonts w:ascii="Arial" w:hAnsi="Arial" w:cs="Arial"/>
           <w:b/>
           <w:bCs/>
           <w:rtl/>
@@ -1522,7 +1519,7 @@
         <w:spacing w:after="0" w:line="240" w:lineRule="auto"/>
         <w:ind w:left="1080"/>
         <w:rPr>
-          <w:rFonts w:ascii="Arial" w:hAnsi="Arial" w:cs="Arial" w:hint="cs"/>
+          <w:rFonts w:ascii="Arial" w:hAnsi="Arial" w:cs="Arial"/>
         </w:rPr>
       </w:pPr>
       <w:r>
@@ -1574,7 +1571,7 @@
         <w:spacing w:after="0" w:line="240" w:lineRule="auto"/>
         <w:ind w:left="1080"/>
         <w:rPr>
-          <w:rFonts w:ascii="Arial" w:hAnsi="Arial" w:cs="Arial" w:hint="cs"/>
+          <w:rFonts w:ascii="Arial" w:hAnsi="Arial" w:cs="Arial"/>
         </w:rPr>
       </w:pPr>
       <w:r>
@@ -1589,6 +1586,83 @@
     </w:p>
     <w:p>
       <w:pPr>
+        <w:pStyle w:val="ListParagraph"/>
+        <w:numPr>
+          <w:ilvl w:val="1"/>
+          <w:numId w:val="6"/>
+        </w:numPr>
+        <w:autoSpaceDE w:val="0"/>
+        <w:autoSpaceDN w:val="0"/>
+        <w:bidi/>
+        <w:adjustRightInd w:val="0"/>
+        <w:spacing w:after="0" w:line="240" w:lineRule="auto"/>
+        <w:rPr>
+          <w:rFonts w:ascii="Arial" w:hAnsi="Arial" w:cs="Arial" w:hint="cs"/>
+        </w:rPr>
+      </w:pPr>
+      <w:r>
+        <w:rPr>
+          <w:rFonts w:ascii="Arial" w:hAnsi="Arial" w:cs="Arial" w:hint="cs"/>
+          <w:rtl/>
+        </w:rPr>
+        <w:t>על המערכת לוודא נתונים שהוזנו ע"י המשתמשים אמיתיים (לדוגמא נתבי מקום של רכיבי תוכנה אכן קיימים )</w:t>
+      </w:r>
+      <w:r>
+        <w:rPr>
+          <w:rFonts w:ascii="Arial" w:hAnsi="Arial" w:cs="Arial" w:hint="cs"/>
+          <w:rtl/>
+        </w:rPr>
+        <w:t>.</w:t>
+      </w:r>
+      <w:r>
+        <w:rPr>
+          <w:rFonts w:ascii="Arial" w:hAnsi="Arial" w:cs="Arial" w:hint="cs"/>
+          <w:rtl/>
+        </w:rPr>
+        <w:t xml:space="preserve">  </w:t>
+      </w:r>
+    </w:p>
+    <w:p>
+      <w:pPr>
+        <w:pStyle w:val="ListParagraph"/>
+        <w:numPr>
+          <w:ilvl w:val="1"/>
+          <w:numId w:val="6"/>
+        </w:numPr>
+        <w:autoSpaceDE w:val="0"/>
+        <w:autoSpaceDN w:val="0"/>
+        <w:bidi/>
+        <w:adjustRightInd w:val="0"/>
+        <w:spacing w:after="0" w:line="240" w:lineRule="auto"/>
+        <w:rPr>
+          <w:rFonts w:ascii="Arial" w:hAnsi="Arial" w:cs="Arial"/>
+          <w:rtl/>
+        </w:rPr>
+      </w:pPr>
+      <w:r>
+        <w:rPr>
+          <w:rFonts w:ascii="Arial" w:hAnsi="Arial" w:cs="Arial" w:hint="cs"/>
+          <w:rtl/>
+        </w:rPr>
+        <w:lastRenderedPageBreak/>
+        <w:t xml:space="preserve">נתוני המערכת (קבצים של פירוט בקשות ישמרו בשרתי המערכת ) ישמרו ויגובו ע"פ מדיניות של קבוצות ה </w:t>
+      </w:r>
+      <w:r>
+        <w:rPr>
+          <w:rFonts w:ascii="Arial" w:hAnsi="Arial" w:cs="Arial"/>
+        </w:rPr>
+        <w:t>IT</w:t>
+      </w:r>
+      <w:r>
+        <w:rPr>
+          <w:rFonts w:ascii="Arial" w:hAnsi="Arial" w:cs="Arial" w:hint="cs"/>
+          <w:rtl/>
+        </w:rPr>
+        <w:t xml:space="preserve"> (לשרתי קבצים יש מדיניות גיבוי) </w:t>
+      </w:r>
+    </w:p>
+    <w:p>
+      <w:pPr>
         <w:autoSpaceDE w:val="0"/>
         <w:autoSpaceDN w:val="0"/>
         <w:bidi/>
@@ -1597,38 +1671,8 @@
         <w:ind w:left="1080"/>
         <w:rPr>
           <w:rFonts w:ascii="Arial" w:hAnsi="Arial" w:cs="Arial" w:hint="cs"/>
-          <w:rtl/>
-        </w:rPr>
-      </w:pPr>
-      <w:r>
-        <w:rPr>
-          <w:rFonts w:ascii="Arial" w:hAnsi="Arial" w:cs="Arial" w:hint="cs"/>
-          <w:rtl/>
-        </w:rPr>
-        <w:t xml:space="preserve">על המערכת לוודא נתונים שהוזנו ע"י המשתמשים אמיתיים (לדוגמא נתבי מקום של רכיבי תוכנה אכן קיימים )  </w:t>
-      </w:r>
-    </w:p>
-    <w:p>
-      <w:pPr>
-        <w:autoSpaceDE w:val="0"/>
-        <w:autoSpaceDN w:val="0"/>
-        <w:bidi/>
-        <w:adjustRightInd w:val="0"/>
-        <w:spacing w:after="0" w:line="240" w:lineRule="auto"/>
-        <w:ind w:left="1080"/>
-        <w:rPr>
-          <w:rFonts w:ascii="Arial" w:hAnsi="Arial" w:cs="Arial" w:hint="cs"/>
-        </w:rPr>
-      </w:pPr>
-      <w:r>
-        <w:rPr>
-          <w:rFonts w:ascii="Arial" w:hAnsi="Arial" w:cs="Arial" w:hint="cs"/>
-          <w:b/>
-          <w:bCs/>
-          <w:rtl/>
-        </w:rPr>
-        <w:t xml:space="preserve"> </w:t>
-      </w:r>
+        </w:rPr>
+      </w:pPr>
     </w:p>
     <w:p>
       <w:pPr>
@@ -1653,9 +1697,21 @@
           <w:bCs/>
           <w:rtl/>
         </w:rPr>
-        <w:lastRenderedPageBreak/>
         <w:t xml:space="preserve">קיבולת </w:t>
       </w:r>
+    </w:p>
+    <w:p>
+      <w:pPr>
+        <w:autoSpaceDE w:val="0"/>
+        <w:autoSpaceDN w:val="0"/>
+        <w:bidi/>
+        <w:adjustRightInd w:val="0"/>
+        <w:spacing w:after="0" w:line="240" w:lineRule="auto"/>
+        <w:ind w:left="1080"/>
+        <w:rPr>
+          <w:rFonts w:ascii="Arial" w:hAnsi="Arial" w:cs="Arial"/>
+        </w:rPr>
+      </w:pPr>
       <w:r>
         <w:rPr>
           <w:rFonts w:ascii="Arial" w:hAnsi="Arial" w:cs="Arial" w:hint="cs"/>
@@ -1710,7 +1766,7 @@
         <w:spacing w:after="0" w:line="240" w:lineRule="auto"/>
         <w:ind w:left="1080"/>
         <w:rPr>
-          <w:rFonts w:ascii="Arial" w:hAnsi="Arial" w:cs="Arial" w:hint="cs"/>
+          <w:rFonts w:ascii="Arial" w:hAnsi="Arial" w:cs="Arial"/>
         </w:rPr>
       </w:pPr>
       <w:r>
@@ -1741,7 +1797,7 @@
         <w:spacing w:after="0" w:line="240" w:lineRule="auto"/>
         <w:ind w:left="720"/>
         <w:rPr>
-          <w:rFonts w:ascii="Arial" w:hAnsi="Arial" w:cs="Arial" w:hint="cs"/>
+          <w:rFonts w:ascii="Arial" w:hAnsi="Arial" w:cs="Arial"/>
           <w:rtl/>
         </w:rPr>
       </w:pPr>
@@ -1798,7 +1854,649 @@
           <w:rFonts w:ascii="Arial" w:hAnsi="Arial" w:cs="Arial" w:hint="cs"/>
           <w:rtl/>
         </w:rPr>
-        <w:t xml:space="preserve">. </w:t>
+        <w:t>.</w:t>
+      </w:r>
+    </w:p>
+    <w:p>
+      <w:pPr>
+        <w:pStyle w:val="ListParagraph"/>
+        <w:numPr>
+          <w:ilvl w:val="0"/>
+          <w:numId w:val="8"/>
+        </w:numPr>
+        <w:autoSpaceDE w:val="0"/>
+        <w:autoSpaceDN w:val="0"/>
+        <w:bidi/>
+        <w:adjustRightInd w:val="0"/>
+        <w:spacing w:after="0" w:line="240" w:lineRule="auto"/>
+        <w:rPr>
+          <w:rFonts w:ascii="Arial" w:hAnsi="Arial" w:cs="Arial" w:hint="cs"/>
+        </w:rPr>
+      </w:pPr>
+      <w:r>
+        <w:rPr>
+          <w:rFonts w:ascii="Arial" w:hAnsi="Arial" w:cs="Arial" w:hint="cs"/>
+          <w:b/>
+          <w:bCs/>
+          <w:rtl/>
+        </w:rPr>
+        <w:t>דיוק</w:t>
+      </w:r>
+    </w:p>
+    <w:p>
+      <w:pPr>
+        <w:autoSpaceDE w:val="0"/>
+        <w:autoSpaceDN w:val="0"/>
+        <w:bidi/>
+        <w:adjustRightInd w:val="0"/>
+        <w:spacing w:after="0" w:line="240" w:lineRule="auto"/>
+        <w:ind w:left="1080"/>
+        <w:rPr>
+          <w:rFonts w:ascii="Arial" w:hAnsi="Arial" w:cs="Arial" w:hint="cs"/>
+          <w:rtl/>
+        </w:rPr>
+      </w:pPr>
+      <w:r>
+        <w:rPr>
+          <w:rFonts w:ascii="Arial" w:hAnsi="Arial" w:cs="Arial" w:hint="cs"/>
+          <w:rtl/>
+        </w:rPr>
+        <w:t xml:space="preserve">על המערכת לבנות </w:t>
+      </w:r>
+      <w:r>
+        <w:rPr>
+          <w:rFonts w:ascii="Arial" w:hAnsi="Arial" w:cs="Arial"/>
+        </w:rPr>
+        <w:t xml:space="preserve">build </w:t>
+      </w:r>
+      <w:r>
+        <w:rPr>
+          <w:rFonts w:ascii="Arial" w:hAnsi="Arial" w:cs="Arial" w:hint="cs"/>
+          <w:rtl/>
+        </w:rPr>
+        <w:t xml:space="preserve"> </w:t>
+      </w:r>
+      <w:r>
+        <w:rPr>
+          <w:rFonts w:ascii="Arial" w:hAnsi="Arial" w:cs="Arial" w:hint="cs"/>
+          <w:rtl/>
+        </w:rPr>
+        <w:t>לפי בקשת המשתמש בלי שום שינויים.</w:t>
+      </w:r>
+    </w:p>
+    <w:p>
+      <w:pPr>
+        <w:autoSpaceDE w:val="0"/>
+        <w:autoSpaceDN w:val="0"/>
+        <w:bidi/>
+        <w:adjustRightInd w:val="0"/>
+        <w:spacing w:after="0" w:line="240" w:lineRule="auto"/>
+        <w:ind w:left="1080"/>
+        <w:rPr>
+          <w:rFonts w:ascii="Arial" w:hAnsi="Arial" w:cs="Arial" w:hint="cs"/>
+          <w:rtl/>
+        </w:rPr>
+      </w:pPr>
+    </w:p>
+    <w:p>
+      <w:pPr>
+        <w:autoSpaceDE w:val="0"/>
+        <w:autoSpaceDN w:val="0"/>
+        <w:bidi/>
+        <w:adjustRightInd w:val="0"/>
+        <w:spacing w:after="0" w:line="240" w:lineRule="auto"/>
+        <w:rPr>
+          <w:rFonts w:ascii="Arial" w:hAnsi="Arial" w:cs="Arial" w:hint="cs"/>
+          <w:b/>
+          <w:bCs/>
+          <w:rtl/>
+        </w:rPr>
+      </w:pPr>
+      <w:r>
+        <w:rPr>
+          <w:rFonts w:ascii="Arial" w:hAnsi="Arial" w:cs="Arial" w:hint="cs"/>
+          <w:b/>
+          <w:bCs/>
+          <w:rtl/>
+        </w:rPr>
+        <w:t>5.2.4 אבטחת מידע</w:t>
+      </w:r>
+    </w:p>
+    <w:p>
+      <w:pPr>
+        <w:pStyle w:val="ListParagraph"/>
+        <w:numPr>
+          <w:ilvl w:val="0"/>
+          <w:numId w:val="8"/>
+        </w:numPr>
+        <w:autoSpaceDE w:val="0"/>
+        <w:autoSpaceDN w:val="0"/>
+        <w:bidi/>
+        <w:adjustRightInd w:val="0"/>
+        <w:spacing w:after="0" w:line="240" w:lineRule="auto"/>
+        <w:rPr>
+          <w:rFonts w:ascii="Arial" w:hAnsi="Arial" w:cs="Arial" w:hint="cs"/>
+          <w:b/>
+          <w:bCs/>
+        </w:rPr>
+      </w:pPr>
+      <w:r>
+        <w:rPr>
+          <w:rFonts w:ascii="Arial" w:hAnsi="Arial" w:cs="Arial" w:hint="cs"/>
+          <w:rtl/>
+        </w:rPr>
+        <w:t xml:space="preserve">האתר והמערכת מאוכסנים בשרתי אינטל כאשר קבוצת ה </w:t>
+      </w:r>
+      <w:r>
+        <w:rPr>
+          <w:rFonts w:ascii="Arial" w:hAnsi="Arial" w:cs="Arial"/>
+        </w:rPr>
+        <w:t>IT</w:t>
+      </w:r>
+      <w:r>
+        <w:rPr>
+          <w:rFonts w:ascii="Arial" w:hAnsi="Arial" w:cs="Arial" w:hint="cs"/>
+          <w:rtl/>
+        </w:rPr>
+        <w:t xml:space="preserve"> אחראית להצפנה ולהבטחת</w:t>
+      </w:r>
+      <w:r>
+        <w:rPr>
+          <w:rFonts w:ascii="Arial" w:hAnsi="Arial" w:cs="Arial" w:hint="cs"/>
+          <w:rtl/>
+        </w:rPr>
+        <w:t xml:space="preserve"> </w:t>
+      </w:r>
+      <w:r>
+        <w:rPr>
+          <w:rFonts w:ascii="Arial" w:hAnsi="Arial" w:cs="Arial" w:hint="cs"/>
+          <w:rtl/>
+        </w:rPr>
+        <w:t>המערכת</w:t>
+      </w:r>
+      <w:r>
+        <w:rPr>
+          <w:rFonts w:ascii="Arial" w:hAnsi="Arial" w:cs="Arial" w:hint="cs"/>
+          <w:rtl/>
+        </w:rPr>
+        <w:t xml:space="preserve"> </w:t>
+      </w:r>
+      <w:r>
+        <w:rPr>
+          <w:rFonts w:ascii="Arial" w:hAnsi="Arial" w:cs="Arial" w:hint="cs"/>
+          <w:rtl/>
+        </w:rPr>
+        <w:t xml:space="preserve">כמו כן המערכת תוצפן ב 128 ביט ותאופשר רק למשתשמים מורשים, כאשר  </w:t>
+      </w:r>
+      <w:r>
+        <w:rPr>
+          <w:rFonts w:ascii="Arial" w:hAnsi="Arial" w:cs="Arial" w:hint="cs"/>
+          <w:rtl/>
+        </w:rPr>
+        <w:t>אנשי ה</w:t>
+      </w:r>
+      <w:r>
+        <w:rPr>
+          <w:rFonts w:ascii="Arial" w:hAnsi="Arial" w:cs="Arial" w:hint="cs"/>
+          <w:rtl/>
+        </w:rPr>
+        <w:t xml:space="preserve"> </w:t>
+      </w:r>
+      <w:r>
+        <w:rPr>
+          <w:rFonts w:ascii="Arial" w:hAnsi="Arial" w:cs="Arial"/>
+        </w:rPr>
+        <w:t xml:space="preserve">IT </w:t>
+      </w:r>
+      <w:r>
+        <w:rPr>
+          <w:rFonts w:ascii="Arial" w:hAnsi="Arial" w:cs="Arial" w:hint="cs"/>
+          <w:rtl/>
+        </w:rPr>
+        <w:t xml:space="preserve"> אחראים יהיו למתן הרשאות משתמש.</w:t>
+      </w:r>
+    </w:p>
+    <w:p>
+      <w:pPr>
+        <w:pStyle w:val="ListParagraph"/>
+        <w:autoSpaceDE w:val="0"/>
+        <w:autoSpaceDN w:val="0"/>
+        <w:bidi/>
+        <w:adjustRightInd w:val="0"/>
+        <w:spacing w:after="0" w:line="240" w:lineRule="auto"/>
+        <w:ind w:left="1080"/>
+        <w:rPr>
+          <w:rFonts w:ascii="Arial" w:hAnsi="Arial" w:cs="Arial" w:hint="cs"/>
+          <w:b/>
+          <w:bCs/>
+        </w:rPr>
+      </w:pPr>
+    </w:p>
+    <w:p>
+      <w:pPr>
+        <w:autoSpaceDE w:val="0"/>
+        <w:autoSpaceDN w:val="0"/>
+        <w:bidi/>
+        <w:adjustRightInd w:val="0"/>
+        <w:spacing w:after="0" w:line="240" w:lineRule="auto"/>
+        <w:rPr>
+          <w:rFonts w:ascii="Arial" w:hAnsi="Arial" w:cs="Arial" w:hint="cs"/>
+          <w:b/>
+          <w:bCs/>
+          <w:rtl/>
+        </w:rPr>
+      </w:pPr>
+      <w:r>
+        <w:rPr>
+          <w:rFonts w:ascii="Arial" w:hAnsi="Arial" w:cs="Arial" w:hint="cs"/>
+          <w:b/>
+          <w:bCs/>
+          <w:rtl/>
+        </w:rPr>
+        <w:t xml:space="preserve">5.2.5 דרישות </w:t>
+      </w:r>
+      <w:r>
+        <w:rPr>
+          <w:rFonts w:ascii="Arial" w:hAnsi="Arial" w:cs="Arial"/>
+          <w:b/>
+          <w:bCs/>
+        </w:rPr>
+        <w:t xml:space="preserve">delivery </w:t>
+      </w:r>
+      <w:r>
+        <w:rPr>
+          <w:rFonts w:ascii="Arial" w:hAnsi="Arial" w:cs="Arial" w:hint="cs"/>
+          <w:b/>
+          <w:bCs/>
+          <w:rtl/>
+        </w:rPr>
+        <w:t xml:space="preserve"> של המערכת</w:t>
+      </w:r>
+    </w:p>
+    <w:p>
+      <w:pPr>
+        <w:pStyle w:val="ListParagraph"/>
+        <w:numPr>
+          <w:ilvl w:val="0"/>
+          <w:numId w:val="8"/>
+        </w:numPr>
+        <w:autoSpaceDE w:val="0"/>
+        <w:autoSpaceDN w:val="0"/>
+        <w:bidi/>
+        <w:adjustRightInd w:val="0"/>
+        <w:spacing w:after="0" w:line="240" w:lineRule="auto"/>
+        <w:rPr>
+          <w:rFonts w:ascii="Arial" w:hAnsi="Arial" w:cs="Arial" w:hint="cs"/>
+          <w:b/>
+          <w:bCs/>
+        </w:rPr>
+      </w:pPr>
+      <w:r>
+        <w:rPr>
+          <w:rFonts w:ascii="Arial" w:hAnsi="Arial" w:cs="Arial" w:hint="cs"/>
+          <w:rtl/>
+        </w:rPr>
+        <w:t xml:space="preserve">דרישות קבוצת </w:t>
+      </w:r>
+      <w:r>
+        <w:rPr>
+          <w:rFonts w:ascii="Arial" w:hAnsi="Arial" w:cs="Arial"/>
+        </w:rPr>
+        <w:t>SCM</w:t>
+      </w:r>
+      <w:r>
+        <w:rPr>
+          <w:rFonts w:ascii="Arial" w:hAnsi="Arial" w:cs="Arial" w:hint="cs"/>
+          <w:rtl/>
+        </w:rPr>
+        <w:t xml:space="preserve"> למועד פריסת המערכת הם מידייות (קבוצת </w:t>
+      </w:r>
+      <w:r>
+        <w:rPr>
+          <w:rFonts w:ascii="Arial" w:hAnsi="Arial" w:cs="Arial"/>
+        </w:rPr>
+        <w:t>SCM</w:t>
+      </w:r>
+      <w:r>
+        <w:rPr>
+          <w:rFonts w:ascii="Arial" w:hAnsi="Arial" w:cs="Arial" w:hint="cs"/>
+          <w:rtl/>
+        </w:rPr>
+        <w:t xml:space="preserve"> נופלת תחת הנטל</w:t>
+      </w:r>
+      <w:r>
+        <w:rPr>
+          <w:rFonts w:ascii="Arial" w:hAnsi="Arial" w:cs="Arial" w:hint="cs"/>
+          <w:rtl/>
+        </w:rPr>
+        <w:t>,</w:t>
+      </w:r>
+      <w:r>
+        <w:rPr>
+          <w:rFonts w:ascii="Arial" w:hAnsi="Arial" w:cs="Arial" w:hint="cs"/>
+          <w:rtl/>
+        </w:rPr>
+        <w:t xml:space="preserve"> שחרור המערכת בזמן הקצר ביותר יקל מאוד על עומס עבודתם </w:t>
+      </w:r>
+      <w:r>
+        <w:rPr>
+          <w:rFonts w:ascii="Arial" w:hAnsi="Arial" w:cs="Arial" w:hint="cs"/>
+          <w:rtl/>
+        </w:rPr>
+        <w:t>).</w:t>
+      </w:r>
+    </w:p>
+    <w:p>
+      <w:pPr>
+        <w:pStyle w:val="ListParagraph"/>
+        <w:numPr>
+          <w:ilvl w:val="0"/>
+          <w:numId w:val="8"/>
+        </w:numPr>
+        <w:autoSpaceDE w:val="0"/>
+        <w:autoSpaceDN w:val="0"/>
+        <w:bidi/>
+        <w:adjustRightInd w:val="0"/>
+        <w:spacing w:after="0" w:line="240" w:lineRule="auto"/>
+        <w:rPr>
+          <w:rFonts w:ascii="Arial" w:hAnsi="Arial" w:cs="Arial" w:hint="cs"/>
+          <w:b/>
+          <w:bCs/>
+        </w:rPr>
+      </w:pPr>
+      <w:r>
+        <w:rPr>
+          <w:rFonts w:ascii="Arial" w:hAnsi="Arial" w:cs="Arial" w:hint="cs"/>
+          <w:rtl/>
+        </w:rPr>
+        <w:t xml:space="preserve">המערכת תתפרס על שרתי חברת אינטל , כאשר בוצע אנטגרציה מלאה עם מערכת ה </w:t>
+      </w:r>
+      <w:r>
+        <w:rPr>
+          <w:rFonts w:ascii="Arial" w:hAnsi="Arial" w:cs="Arial"/>
+        </w:rPr>
+        <w:t xml:space="preserve">Build forge </w:t>
+      </w:r>
+      <w:r>
+        <w:rPr>
+          <w:rFonts w:ascii="Arial" w:hAnsi="Arial" w:cs="Arial" w:hint="cs"/>
+          <w:rtl/>
+        </w:rPr>
+        <w:t xml:space="preserve"> </w:t>
+      </w:r>
+    </w:p>
+    <w:p>
+      <w:pPr>
+        <w:pStyle w:val="ListParagraph"/>
+        <w:numPr>
+          <w:ilvl w:val="0"/>
+          <w:numId w:val="8"/>
+        </w:numPr>
+        <w:autoSpaceDE w:val="0"/>
+        <w:autoSpaceDN w:val="0"/>
+        <w:bidi/>
+        <w:adjustRightInd w:val="0"/>
+        <w:spacing w:after="0" w:line="240" w:lineRule="auto"/>
+        <w:rPr>
+          <w:rFonts w:ascii="Arial" w:hAnsi="Arial" w:cs="Arial" w:hint="cs"/>
+          <w:b/>
+          <w:bCs/>
+        </w:rPr>
+      </w:pPr>
+      <w:r>
+        <w:rPr>
+          <w:rFonts w:ascii="Arial" w:hAnsi="Arial" w:cs="Arial" w:hint="cs"/>
+          <w:rtl/>
+        </w:rPr>
+        <w:t xml:space="preserve">על המפתחים לבדוק תקשורת בשרתי החברה ,תקשורת עם מערכת </w:t>
+      </w:r>
+      <w:r>
+        <w:rPr>
+          <w:rFonts w:ascii="Arial" w:hAnsi="Arial" w:cs="Arial"/>
+        </w:rPr>
+        <w:t xml:space="preserve">Build forge </w:t>
+      </w:r>
+      <w:r>
+        <w:rPr>
+          <w:rFonts w:ascii="Arial" w:hAnsi="Arial" w:cs="Arial" w:hint="cs"/>
+          <w:rtl/>
+        </w:rPr>
+        <w:t xml:space="preserve"> וכן ליצור קשר עם קבוצת ה </w:t>
+      </w:r>
+      <w:r>
+        <w:rPr>
+          <w:rFonts w:ascii="Arial" w:hAnsi="Arial" w:cs="Arial"/>
+        </w:rPr>
+        <w:t>IT</w:t>
+      </w:r>
+      <w:r>
+        <w:rPr>
+          <w:rFonts w:ascii="Arial" w:hAnsi="Arial" w:cs="Arial" w:hint="cs"/>
+          <w:rtl/>
+        </w:rPr>
+        <w:t xml:space="preserve"> לפריסת המערכת בשרתי החברה.</w:t>
+      </w:r>
+    </w:p>
+    <w:p>
+      <w:pPr>
+        <w:pStyle w:val="ListParagraph"/>
+        <w:numPr>
+          <w:ilvl w:val="0"/>
+          <w:numId w:val="8"/>
+        </w:numPr>
+        <w:autoSpaceDE w:val="0"/>
+        <w:autoSpaceDN w:val="0"/>
+        <w:bidi/>
+        <w:adjustRightInd w:val="0"/>
+        <w:spacing w:after="0" w:line="240" w:lineRule="auto"/>
+        <w:rPr>
+          <w:rFonts w:ascii="Arial" w:hAnsi="Arial" w:cs="Arial" w:hint="cs"/>
+          <w:b/>
+          <w:bCs/>
+        </w:rPr>
+      </w:pPr>
+      <w:r>
+        <w:rPr>
+          <w:rFonts w:ascii="Arial" w:hAnsi="Arial" w:cs="Arial" w:hint="cs"/>
+          <w:rtl/>
+        </w:rPr>
+        <w:t>על המערכת לכלול מדריך קצר למשתמש.</w:t>
+      </w:r>
+    </w:p>
+    <w:p>
+      <w:pPr>
+        <w:pStyle w:val="ListParagraph"/>
+        <w:autoSpaceDE w:val="0"/>
+        <w:autoSpaceDN w:val="0"/>
+        <w:bidi/>
+        <w:adjustRightInd w:val="0"/>
+        <w:spacing w:after="0" w:line="240" w:lineRule="auto"/>
+        <w:ind w:left="1080"/>
+        <w:rPr>
+          <w:rFonts w:ascii="Arial" w:hAnsi="Arial" w:cs="Arial" w:hint="cs"/>
+          <w:b/>
+          <w:bCs/>
+        </w:rPr>
+      </w:pPr>
+    </w:p>
+    <w:p>
+      <w:pPr>
+        <w:autoSpaceDE w:val="0"/>
+        <w:autoSpaceDN w:val="0"/>
+        <w:bidi/>
+        <w:adjustRightInd w:val="0"/>
+        <w:spacing w:after="0" w:line="240" w:lineRule="auto"/>
+        <w:rPr>
+          <w:rFonts w:ascii="Arial" w:hAnsi="Arial" w:cs="Arial" w:hint="cs"/>
+          <w:b/>
+          <w:bCs/>
+          <w:rtl/>
+        </w:rPr>
+      </w:pPr>
+      <w:r>
+        <w:rPr>
+          <w:rFonts w:ascii="Arial" w:hAnsi="Arial" w:cs="Arial" w:hint="cs"/>
+          <w:b/>
+          <w:bCs/>
+          <w:rtl/>
+        </w:rPr>
+        <w:t xml:space="preserve">5.2.6 אילוצים משפטיים </w:t>
+      </w:r>
+    </w:p>
+    <w:p>
+      <w:pPr>
+        <w:pStyle w:val="ListParagraph"/>
+        <w:numPr>
+          <w:ilvl w:val="0"/>
+          <w:numId w:val="9"/>
+        </w:numPr>
+        <w:autoSpaceDE w:val="0"/>
+        <w:autoSpaceDN w:val="0"/>
+        <w:bidi/>
+        <w:adjustRightInd w:val="0"/>
+        <w:spacing w:after="0" w:line="240" w:lineRule="auto"/>
+        <w:rPr>
+          <w:rFonts w:ascii="Arial" w:hAnsi="Arial" w:cs="Arial" w:hint="cs"/>
+          <w:b/>
+          <w:bCs/>
+        </w:rPr>
+      </w:pPr>
+      <w:r>
+        <w:rPr>
+          <w:rFonts w:ascii="Arial" w:hAnsi="Arial" w:cs="Arial" w:hint="cs"/>
+          <w:rtl/>
+        </w:rPr>
+        <w:t xml:space="preserve">אין להפיץ את התוכנה </w:t>
+      </w:r>
+      <w:r>
+        <w:rPr>
+          <w:rFonts w:ascii="Arial" w:hAnsi="Arial" w:cs="Arial" w:hint="cs"/>
+          <w:rtl/>
+        </w:rPr>
+        <w:t xml:space="preserve">מחוץ לארגון </w:t>
+      </w:r>
+      <w:r>
+        <w:rPr>
+          <w:rFonts w:ascii="Arial" w:hAnsi="Arial" w:cs="Arial"/>
+        </w:rPr>
+        <w:t>MWG</w:t>
+      </w:r>
+      <w:r>
+        <w:rPr>
+          <w:rFonts w:ascii="Arial" w:hAnsi="Arial" w:cs="Arial" w:hint="cs"/>
+        </w:rPr>
+        <w:t xml:space="preserve"> </w:t>
+      </w:r>
+      <w:r>
+        <w:rPr>
+          <w:rFonts w:ascii="Arial" w:hAnsi="Arial" w:cs="Arial" w:hint="cs"/>
+          <w:rtl/>
+        </w:rPr>
+        <w:t xml:space="preserve"> .</w:t>
+      </w:r>
+    </w:p>
+    <w:p>
+      <w:pPr>
+        <w:pStyle w:val="ListParagraph"/>
+        <w:numPr>
+          <w:ilvl w:val="0"/>
+          <w:numId w:val="9"/>
+        </w:numPr>
+        <w:autoSpaceDE w:val="0"/>
+        <w:autoSpaceDN w:val="0"/>
+        <w:bidi/>
+        <w:adjustRightInd w:val="0"/>
+        <w:spacing w:after="0" w:line="240" w:lineRule="auto"/>
+        <w:rPr>
+          <w:rFonts w:ascii="Arial" w:hAnsi="Arial" w:cs="Arial" w:hint="cs"/>
+          <w:b/>
+          <w:bCs/>
+        </w:rPr>
+      </w:pPr>
+      <w:r>
+        <w:rPr>
+          <w:rFonts w:ascii="Arial" w:hAnsi="Arial" w:cs="Arial" w:hint="cs"/>
+          <w:rtl/>
+        </w:rPr>
+        <w:t>המערכת תהיה מוגנת ע"י זכויות יוצרים.</w:t>
+      </w:r>
+    </w:p>
+    <w:p>
+      <w:pPr>
+        <w:pStyle w:val="ListParagraph"/>
+        <w:numPr>
+          <w:ilvl w:val="0"/>
+          <w:numId w:val="9"/>
+        </w:numPr>
+        <w:autoSpaceDE w:val="0"/>
+        <w:autoSpaceDN w:val="0"/>
+        <w:bidi/>
+        <w:adjustRightInd w:val="0"/>
+        <w:spacing w:after="0" w:line="240" w:lineRule="auto"/>
+        <w:rPr>
+          <w:rFonts w:ascii="Arial" w:hAnsi="Arial" w:cs="Arial" w:hint="cs"/>
+          <w:b/>
+          <w:bCs/>
+        </w:rPr>
+      </w:pPr>
+      <w:r>
+        <w:rPr>
+          <w:rFonts w:ascii="Arial" w:hAnsi="Arial" w:cs="Arial" w:hint="cs"/>
+          <w:rtl/>
+        </w:rPr>
+        <w:t xml:space="preserve">על הפתחים אסור להשתמש בכל רכיב תוכנה שלא נקנה ברשיון (חוץ מרכיבי </w:t>
+      </w:r>
+      <w:r>
+        <w:rPr>
+          <w:rFonts w:ascii="Arial" w:hAnsi="Arial" w:cs="Arial"/>
+        </w:rPr>
+        <w:t xml:space="preserve">open source </w:t>
+      </w:r>
+      <w:r>
+        <w:rPr>
+          <w:rFonts w:ascii="Arial" w:hAnsi="Arial" w:cs="Arial" w:hint="cs"/>
+          <w:rtl/>
+        </w:rPr>
+        <w:t xml:space="preserve"> שאינם דורשים שיתוף קוד) .</w:t>
+      </w:r>
+    </w:p>
+    <w:p>
+      <w:pPr>
+        <w:pStyle w:val="ListParagraph"/>
+        <w:numPr>
+          <w:ilvl w:val="0"/>
+          <w:numId w:val="9"/>
+        </w:numPr>
+        <w:autoSpaceDE w:val="0"/>
+        <w:autoSpaceDN w:val="0"/>
+        <w:bidi/>
+        <w:adjustRightInd w:val="0"/>
+        <w:spacing w:after="0" w:line="240" w:lineRule="auto"/>
+        <w:rPr>
+          <w:rFonts w:ascii="Arial" w:hAnsi="Arial" w:cs="Arial" w:hint="cs"/>
+          <w:b/>
+          <w:bCs/>
+        </w:rPr>
+      </w:pPr>
+      <w:r>
+        <w:rPr>
+          <w:rFonts w:ascii="Arial" w:hAnsi="Arial" w:cs="Arial" w:hint="cs"/>
+          <w:rtl/>
+        </w:rPr>
+        <w:t xml:space="preserve">אין להוציא /להפיץ חלקי קוד מהמערכת מחוץ לארגון </w:t>
+      </w:r>
+      <w:r>
+        <w:rPr>
+          <w:rFonts w:ascii="Arial" w:hAnsi="Arial" w:cs="Arial"/>
+        </w:rPr>
+        <w:t xml:space="preserve">MWG </w:t>
+      </w:r>
+      <w:r>
+        <w:rPr>
+          <w:rFonts w:ascii="Arial" w:hAnsi="Arial" w:cs="Arial" w:hint="cs"/>
+          <w:rtl/>
+        </w:rPr>
+        <w:t xml:space="preserve"> .</w:t>
       </w:r>
     </w:p>
     <w:p>
@@ -1811,19 +2509,1191 @@
         <w:ind w:left="720"/>
         <w:rPr>
           <w:rFonts w:ascii="Arial" w:hAnsi="Arial" w:cs="Arial" w:hint="cs"/>
-          <w:rtl/>
-        </w:rPr>
-      </w:pPr>
-    </w:p>
-    <w:p>
-      <w:pPr>
-        <w:autoSpaceDE w:val="0"/>
-        <w:autoSpaceDN w:val="0"/>
-        <w:bidi/>
-        <w:adjustRightInd w:val="0"/>
-        <w:spacing w:after="0" w:line="240" w:lineRule="auto"/>
-        <w:rPr>
-          <w:rFonts w:ascii="Arial" w:hAnsi="Arial" w:cs="Arial" w:hint="cs"/>
+          <w:b/>
+          <w:bCs/>
+        </w:rPr>
+      </w:pPr>
+    </w:p>
+    <w:p>
+      <w:pPr>
+        <w:autoSpaceDE w:val="0"/>
+        <w:autoSpaceDN w:val="0"/>
+        <w:bidi/>
+        <w:adjustRightInd w:val="0"/>
+        <w:spacing w:after="0" w:line="240" w:lineRule="auto"/>
+        <w:rPr>
+          <w:rFonts w:ascii="Arial" w:hAnsi="Arial" w:cs="Arial" w:hint="cs"/>
+          <w:b/>
+          <w:bCs/>
+          <w:rtl/>
+        </w:rPr>
+      </w:pPr>
+      <w:r>
+        <w:rPr>
+          <w:rFonts w:ascii="Arial" w:hAnsi="Arial" w:cs="Arial" w:hint="cs"/>
+          <w:b/>
+          <w:bCs/>
+          <w:rtl/>
+        </w:rPr>
+        <w:t xml:space="preserve">5.2.7 </w:t>
+      </w:r>
+      <w:r>
+        <w:rPr>
+          <w:rFonts w:ascii="Arial" w:hAnsi="Arial" w:cs="Arial" w:hint="cs"/>
+          <w:b/>
+          <w:bCs/>
+          <w:rtl/>
+        </w:rPr>
+        <w:t xml:space="preserve">דרישות </w:t>
+      </w:r>
+      <w:r>
+        <w:rPr>
+          <w:rFonts w:ascii="Arial" w:hAnsi="Arial" w:cs="Arial"/>
+          <w:b/>
+          <w:bCs/>
+        </w:rPr>
+        <w:t>interoperability</w:t>
+      </w:r>
+      <w:r>
+        <w:rPr>
+          <w:rFonts w:ascii="Arial" w:hAnsi="Arial" w:cs="Arial" w:hint="cs"/>
+          <w:b/>
+          <w:bCs/>
+          <w:rtl/>
+        </w:rPr>
+        <w:t xml:space="preserve"> עם מערכות אחרות </w:t>
+      </w:r>
+    </w:p>
+    <w:p>
+      <w:pPr>
+        <w:pStyle w:val="ListParagraph"/>
+        <w:numPr>
+          <w:ilvl w:val="0"/>
+          <w:numId w:val="10"/>
+        </w:numPr>
+        <w:autoSpaceDE w:val="0"/>
+        <w:autoSpaceDN w:val="0"/>
+        <w:bidi/>
+        <w:adjustRightInd w:val="0"/>
+        <w:spacing w:after="0" w:line="240" w:lineRule="auto"/>
+        <w:rPr>
+          <w:rFonts w:ascii="Arial" w:hAnsi="Arial" w:cs="Arial" w:hint="cs"/>
+          <w:b/>
+          <w:bCs/>
+        </w:rPr>
+      </w:pPr>
+      <w:r>
+        <w:rPr>
+          <w:rFonts w:ascii="Arial" w:hAnsi="Arial" w:cs="Arial" w:hint="cs"/>
+          <w:rtl/>
+        </w:rPr>
+        <w:t xml:space="preserve">המערכת תתקשר עם מערכת </w:t>
+      </w:r>
+      <w:r>
+        <w:rPr>
+          <w:rFonts w:ascii="Arial" w:hAnsi="Arial" w:cs="Arial"/>
+        </w:rPr>
+        <w:t xml:space="preserve">Build forge </w:t>
+      </w:r>
+      <w:r>
+        <w:rPr>
+          <w:rFonts w:ascii="Arial" w:hAnsi="Arial" w:cs="Arial" w:hint="cs"/>
+          <w:rtl/>
+        </w:rPr>
+        <w:t xml:space="preserve"> שבארגון ה</w:t>
+      </w:r>
+      <w:r>
+        <w:rPr>
+          <w:rFonts w:ascii="Arial" w:hAnsi="Arial" w:cs="Arial"/>
+        </w:rPr>
+        <w:t xml:space="preserve">MWG </w:t>
+      </w:r>
+      <w:r>
+        <w:rPr>
+          <w:rFonts w:ascii="Arial" w:hAnsi="Arial" w:cs="Arial" w:hint="cs"/>
+          <w:rtl/>
+        </w:rPr>
+        <w:t xml:space="preserve">  ע"י שימוש ב </w:t>
+      </w:r>
+      <w:r>
+        <w:rPr>
+          <w:rFonts w:ascii="Arial" w:hAnsi="Arial" w:cs="Arial"/>
+        </w:rPr>
+        <w:t>Build forge API</w:t>
+      </w:r>
+      <w:r>
+        <w:rPr>
+          <w:rFonts w:ascii="Arial" w:hAnsi="Arial" w:cs="Arial" w:hint="cs"/>
+          <w:rtl/>
+        </w:rPr>
+        <w:t xml:space="preserve"> .</w:t>
+      </w:r>
+    </w:p>
+    <w:p>
+      <w:pPr>
+        <w:pStyle w:val="ListParagraph"/>
+        <w:numPr>
+          <w:ilvl w:val="0"/>
+          <w:numId w:val="10"/>
+        </w:numPr>
+        <w:autoSpaceDE w:val="0"/>
+        <w:autoSpaceDN w:val="0"/>
+        <w:bidi/>
+        <w:adjustRightInd w:val="0"/>
+        <w:spacing w:after="0" w:line="240" w:lineRule="auto"/>
+        <w:rPr>
+          <w:rFonts w:ascii="Arial" w:hAnsi="Arial" w:cs="Arial" w:hint="cs"/>
+          <w:b/>
+          <w:bCs/>
+        </w:rPr>
+      </w:pPr>
+      <w:r>
+        <w:rPr>
+          <w:rFonts w:ascii="Arial" w:hAnsi="Arial" w:cs="Arial" w:hint="cs"/>
+          <w:rtl/>
+        </w:rPr>
+        <w:t xml:space="preserve">למערכת תהיה אוצפיה לשמירת מידע ב </w:t>
+      </w:r>
+      <w:r>
+        <w:rPr>
+          <w:rFonts w:ascii="Arial" w:hAnsi="Arial" w:cs="Arial"/>
+        </w:rPr>
+        <w:t xml:space="preserve">SQL Server </w:t>
+      </w:r>
+      <w:r>
+        <w:rPr>
+          <w:rFonts w:ascii="Arial" w:hAnsi="Arial" w:cs="Arial" w:hint="cs"/>
+          <w:rtl/>
+        </w:rPr>
+        <w:t xml:space="preserve"> (לא ניתנה דרישה מפורשת אך רצוי ל</w:t>
+      </w:r>
+      <w:r>
+        <w:rPr>
+          <w:rFonts w:ascii="Arial" w:hAnsi="Arial" w:cs="Arial" w:hint="cs"/>
+          <w:rtl/>
+        </w:rPr>
+        <w:t>עתיד</w:t>
+      </w:r>
+      <w:r>
+        <w:rPr>
+          <w:rFonts w:ascii="Arial" w:hAnsi="Arial" w:cs="Arial" w:hint="cs"/>
+          <w:rtl/>
+        </w:rPr>
+        <w:t>)</w:t>
+      </w:r>
+      <w:r>
+        <w:rPr>
+          <w:rFonts w:ascii="Arial" w:hAnsi="Arial" w:cs="Arial" w:hint="cs"/>
+          <w:b/>
+          <w:bCs/>
+          <w:rtl/>
+        </w:rPr>
+        <w:t>.</w:t>
+      </w:r>
+    </w:p>
+    <w:p>
+      <w:pPr>
+        <w:autoSpaceDE w:val="0"/>
+        <w:autoSpaceDN w:val="0"/>
+        <w:bidi/>
+        <w:adjustRightInd w:val="0"/>
+        <w:spacing w:after="0" w:line="240" w:lineRule="auto"/>
+        <w:rPr>
+          <w:rFonts w:ascii="Arial" w:hAnsi="Arial" w:cs="Arial" w:hint="cs"/>
+          <w:b/>
+          <w:bCs/>
+          <w:rtl/>
+        </w:rPr>
+      </w:pPr>
+    </w:p>
+    <w:p>
+      <w:pPr>
+        <w:autoSpaceDE w:val="0"/>
+        <w:autoSpaceDN w:val="0"/>
+        <w:bidi/>
+        <w:adjustRightInd w:val="0"/>
+        <w:spacing w:after="0" w:line="240" w:lineRule="auto"/>
+        <w:rPr>
+          <w:rFonts w:ascii="Calibri,Bold" w:hAnsi="Calibri,Bold" w:hint="cs"/>
+          <w:b/>
+          <w:bCs/>
+          <w:sz w:val="24"/>
+          <w:szCs w:val="24"/>
+          <w:rtl/>
+        </w:rPr>
+      </w:pPr>
+      <w:r>
+        <w:rPr>
+          <w:rFonts w:ascii="Arial" w:hAnsi="Arial" w:cs="Arial" w:hint="cs"/>
+          <w:b/>
+          <w:bCs/>
+          <w:rtl/>
+        </w:rPr>
+        <w:t xml:space="preserve">5.2.8 דרישות </w:t>
+      </w:r>
+      <w:r>
+        <w:rPr>
+          <w:rFonts w:ascii="Calibri,Bold" w:hAnsi="Calibri,Bold" w:cs="Calibri,Bold"/>
+          <w:b/>
+          <w:bCs/>
+          <w:sz w:val="24"/>
+          <w:szCs w:val="24"/>
+        </w:rPr>
+        <w:t>Scalability</w:t>
+      </w:r>
+      <w:r>
+        <w:rPr>
+          <w:rFonts w:ascii="Calibri,Bold" w:hAnsi="Calibri,Bold" w:hint="cs"/>
+          <w:b/>
+          <w:bCs/>
+          <w:sz w:val="24"/>
+          <w:szCs w:val="24"/>
+          <w:rtl/>
+        </w:rPr>
+        <w:t xml:space="preserve"> </w:t>
+      </w:r>
+    </w:p>
+    <w:p>
+      <w:pPr>
+        <w:pStyle w:val="ListParagraph"/>
+        <w:numPr>
+          <w:ilvl w:val="0"/>
+          <w:numId w:val="11"/>
+        </w:numPr>
+        <w:autoSpaceDE w:val="0"/>
+        <w:autoSpaceDN w:val="0"/>
+        <w:bidi/>
+        <w:adjustRightInd w:val="0"/>
+        <w:spacing w:after="0" w:line="240" w:lineRule="auto"/>
+        <w:rPr>
+          <w:rFonts w:ascii="Arial" w:hAnsi="Arial" w:hint="cs"/>
+          <w:b/>
+          <w:bCs/>
+        </w:rPr>
+      </w:pPr>
+      <w:r>
+        <w:rPr>
+          <w:rFonts w:ascii="Arial" w:hAnsi="Arial" w:hint="cs"/>
+          <w:rtl/>
+        </w:rPr>
+        <w:t xml:space="preserve">המערכת תהיה מוכנה לתמוך בכמות גדולה של כניסות בו זמניות </w:t>
+      </w:r>
+      <w:r>
+        <w:rPr>
+          <w:rFonts w:ascii="Arial" w:hAnsi="Arial"/>
+          <w:rtl/>
+        </w:rPr>
+        <w:t>–</w:t>
+      </w:r>
+      <w:r>
+        <w:rPr>
+          <w:rFonts w:ascii="Arial" w:hAnsi="Arial" w:hint="cs"/>
+          <w:rtl/>
+        </w:rPr>
+        <w:t xml:space="preserve"> ותהיה מוכנה לקבלת בקשות רבות של יצירת </w:t>
+      </w:r>
+      <w:r>
+        <w:rPr>
+          <w:rFonts w:ascii="Arial" w:hAnsi="Arial"/>
+        </w:rPr>
+        <w:t xml:space="preserve">Build </w:t>
+      </w:r>
+      <w:r>
+        <w:rPr>
+          <w:rFonts w:ascii="Arial" w:hAnsi="Arial" w:hint="cs"/>
+          <w:rtl/>
+        </w:rPr>
+        <w:t xml:space="preserve"> .</w:t>
+      </w:r>
+    </w:p>
+    <w:p>
+      <w:pPr>
+        <w:pStyle w:val="ListParagraph"/>
+        <w:numPr>
+          <w:ilvl w:val="0"/>
+          <w:numId w:val="11"/>
+        </w:numPr>
+        <w:autoSpaceDE w:val="0"/>
+        <w:autoSpaceDN w:val="0"/>
+        <w:bidi/>
+        <w:adjustRightInd w:val="0"/>
+        <w:spacing w:after="0" w:line="240" w:lineRule="auto"/>
+        <w:rPr>
+          <w:rFonts w:ascii="Arial" w:hAnsi="Arial" w:hint="cs"/>
+          <w:b/>
+          <w:bCs/>
+        </w:rPr>
+      </w:pPr>
+      <w:r>
+        <w:rPr>
+          <w:rFonts w:ascii="Arial" w:hAnsi="Arial" w:hint="cs"/>
+          <w:rtl/>
+        </w:rPr>
+        <w:t xml:space="preserve"> אנו צופים שעם הצלחת המערכת  תוכל המערכת בעתיד לתמוך במספר גדול יותר  של משתמשים (תתאפשר לא רק למפתחים אלי גם לאנשי מערכת ו</w:t>
+      </w:r>
+      <w:r>
+        <w:rPr>
+          <w:rFonts w:ascii="Arial" w:hAnsi="Arial"/>
+        </w:rPr>
+        <w:t xml:space="preserve">QA </w:t>
+      </w:r>
+      <w:r>
+        <w:rPr>
+          <w:rFonts w:ascii="Arial" w:hAnsi="Arial" w:hint="cs"/>
+          <w:rtl/>
+        </w:rPr>
+        <w:t xml:space="preserve"> )</w:t>
+      </w:r>
+      <w:r>
+        <w:rPr>
+          <w:rFonts w:ascii="Arial" w:hAnsi="Arial" w:hint="cs"/>
+          <w:b/>
+          <w:bCs/>
+          <w:rtl/>
+        </w:rPr>
+        <w:t>.</w:t>
+      </w:r>
+    </w:p>
+    <w:p>
+      <w:pPr>
+        <w:autoSpaceDE w:val="0"/>
+        <w:autoSpaceDN w:val="0"/>
+        <w:bidi/>
+        <w:adjustRightInd w:val="0"/>
+        <w:spacing w:after="0" w:line="240" w:lineRule="auto"/>
+        <w:rPr>
+          <w:rFonts w:ascii="Arial" w:hAnsi="Arial" w:hint="cs"/>
+          <w:b/>
+          <w:bCs/>
+          <w:rtl/>
+        </w:rPr>
+      </w:pPr>
+    </w:p>
+    <w:p>
+      <w:pPr>
+        <w:autoSpaceDE w:val="0"/>
+        <w:autoSpaceDN w:val="0"/>
+        <w:bidi/>
+        <w:adjustRightInd w:val="0"/>
+        <w:spacing w:after="0" w:line="240" w:lineRule="auto"/>
+        <w:rPr>
+          <w:rFonts w:ascii="Arial" w:hAnsi="Arial" w:hint="cs"/>
+          <w:b/>
+          <w:bCs/>
+          <w:rtl/>
+        </w:rPr>
+      </w:pPr>
+      <w:r>
+        <w:rPr>
+          <w:rFonts w:ascii="Arial" w:hAnsi="Arial" w:hint="cs"/>
+          <w:b/>
+          <w:bCs/>
+          <w:rtl/>
+        </w:rPr>
+        <w:t xml:space="preserve">5.3 דרישות ממשקים </w:t>
+      </w:r>
+    </w:p>
+    <w:p>
+      <w:pPr>
+        <w:autoSpaceDE w:val="0"/>
+        <w:autoSpaceDN w:val="0"/>
+        <w:bidi/>
+        <w:adjustRightInd w:val="0"/>
+        <w:spacing w:after="0" w:line="240" w:lineRule="auto"/>
+        <w:rPr>
+          <w:rFonts w:ascii="Arial" w:hAnsi="Arial" w:hint="cs"/>
+          <w:b/>
+          <w:bCs/>
+          <w:rtl/>
+        </w:rPr>
+      </w:pPr>
+    </w:p>
+    <w:p>
+      <w:pPr>
+        <w:autoSpaceDE w:val="0"/>
+        <w:autoSpaceDN w:val="0"/>
+        <w:bidi/>
+        <w:adjustRightInd w:val="0"/>
+        <w:spacing w:after="0" w:line="240" w:lineRule="auto"/>
+        <w:rPr>
+          <w:rFonts w:ascii="Arial" w:hAnsi="Arial" w:hint="cs"/>
+          <w:b/>
+          <w:bCs/>
+          <w:rtl/>
+        </w:rPr>
+      </w:pPr>
+      <w:r>
+        <w:rPr>
+          <w:rFonts w:ascii="Arial" w:hAnsi="Arial" w:hint="cs"/>
+          <w:b/>
+          <w:bCs/>
+          <w:rtl/>
+        </w:rPr>
+        <w:t xml:space="preserve"> 5.3.1 ממשקים למכונות , מכשרים ומחשבים </w:t>
+      </w:r>
+    </w:p>
+    <w:p>
+      <w:pPr>
+        <w:pStyle w:val="ListParagraph"/>
+        <w:numPr>
+          <w:ilvl w:val="0"/>
+          <w:numId w:val="13"/>
+        </w:numPr>
+        <w:autoSpaceDE w:val="0"/>
+        <w:autoSpaceDN w:val="0"/>
+        <w:bidi/>
+        <w:adjustRightInd w:val="0"/>
+        <w:spacing w:after="0" w:line="240" w:lineRule="auto"/>
+        <w:rPr>
+          <w:rFonts w:ascii="Arial" w:hAnsi="Arial" w:hint="cs"/>
+          <w:b/>
+          <w:bCs/>
+        </w:rPr>
+      </w:pPr>
+      <w:r>
+        <w:rPr>
+          <w:rFonts w:ascii="Arial" w:hAnsi="Arial" w:hint="cs"/>
+          <w:rtl/>
+        </w:rPr>
+        <w:t>המערכת תוכל להתממשק עם שרתי האכסון בארגון (שרתי הקבצים)</w:t>
+      </w:r>
+    </w:p>
+    <w:p>
+      <w:pPr>
+        <w:pStyle w:val="ListParagraph"/>
+        <w:numPr>
+          <w:ilvl w:val="0"/>
+          <w:numId w:val="13"/>
+        </w:numPr>
+        <w:autoSpaceDE w:val="0"/>
+        <w:autoSpaceDN w:val="0"/>
+        <w:bidi/>
+        <w:adjustRightInd w:val="0"/>
+        <w:spacing w:after="0" w:line="240" w:lineRule="auto"/>
+        <w:rPr>
+          <w:rFonts w:ascii="Arial" w:hAnsi="Arial" w:hint="cs"/>
+          <w:b/>
+          <w:bCs/>
+        </w:rPr>
+      </w:pPr>
+      <w:r>
+        <w:rPr>
+          <w:rFonts w:ascii="Arial" w:hAnsi="Arial" w:hint="cs"/>
+          <w:rtl/>
+        </w:rPr>
+        <w:t xml:space="preserve">המערכת תוכל להממשק עם שרתי ה  </w:t>
+      </w:r>
+      <w:r>
+        <w:rPr>
+          <w:rFonts w:ascii="Arial" w:hAnsi="Arial" w:hint="cs"/>
+        </w:rPr>
+        <w:t>B</w:t>
+      </w:r>
+      <w:r>
+        <w:rPr>
+          <w:rFonts w:ascii="Arial" w:hAnsi="Arial"/>
+        </w:rPr>
+        <w:t>uild forge</w:t>
+      </w:r>
+      <w:r>
+        <w:rPr>
+          <w:rFonts w:ascii="Arial" w:hAnsi="Arial" w:hint="cs"/>
+          <w:rtl/>
+        </w:rPr>
+        <w:t xml:space="preserve"> .</w:t>
+      </w:r>
+    </w:p>
+    <w:p>
+      <w:pPr>
+        <w:autoSpaceDE w:val="0"/>
+        <w:autoSpaceDN w:val="0"/>
+        <w:bidi/>
+        <w:adjustRightInd w:val="0"/>
+        <w:spacing w:after="0" w:line="240" w:lineRule="auto"/>
+        <w:rPr>
+          <w:rFonts w:ascii="Arial" w:hAnsi="Arial" w:hint="cs"/>
+          <w:b/>
+          <w:bCs/>
+          <w:rtl/>
+        </w:rPr>
+      </w:pPr>
+    </w:p>
+    <w:p>
+      <w:pPr>
+        <w:autoSpaceDE w:val="0"/>
+        <w:autoSpaceDN w:val="0"/>
+        <w:bidi/>
+        <w:adjustRightInd w:val="0"/>
+        <w:spacing w:after="0" w:line="240" w:lineRule="auto"/>
+        <w:rPr>
+          <w:rFonts w:ascii="Arial" w:hAnsi="Arial" w:hint="cs"/>
+          <w:b/>
+          <w:bCs/>
+          <w:rtl/>
+        </w:rPr>
+      </w:pPr>
+    </w:p>
+    <w:p>
+      <w:pPr>
+        <w:autoSpaceDE w:val="0"/>
+        <w:autoSpaceDN w:val="0"/>
+        <w:bidi/>
+        <w:adjustRightInd w:val="0"/>
+        <w:spacing w:after="0" w:line="240" w:lineRule="auto"/>
+        <w:rPr>
+          <w:rFonts w:ascii="Arial" w:hAnsi="Arial" w:hint="cs"/>
+          <w:b/>
+          <w:bCs/>
+          <w:rtl/>
+        </w:rPr>
+      </w:pPr>
+    </w:p>
+    <w:p>
+      <w:pPr>
+        <w:autoSpaceDE w:val="0"/>
+        <w:autoSpaceDN w:val="0"/>
+        <w:bidi/>
+        <w:adjustRightInd w:val="0"/>
+        <w:spacing w:after="0" w:line="240" w:lineRule="auto"/>
+        <w:rPr>
+          <w:rFonts w:ascii="Arial" w:hAnsi="Arial" w:hint="cs"/>
+          <w:b/>
+          <w:bCs/>
+          <w:rtl/>
+        </w:rPr>
+      </w:pPr>
+      <w:r>
+        <w:rPr>
+          <w:rFonts w:ascii="Arial" w:hAnsi="Arial" w:hint="cs"/>
+          <w:b/>
+          <w:bCs/>
+          <w:rtl/>
+        </w:rPr>
+        <w:lastRenderedPageBreak/>
+        <w:t xml:space="preserve">5.3.2 </w:t>
+      </w:r>
+      <w:r>
+        <w:rPr>
+          <w:rFonts w:ascii="Arial,Bold" w:cs="Arial,Bold" w:hint="cs"/>
+          <w:b/>
+          <w:bCs/>
+          <w:sz w:val="24"/>
+          <w:szCs w:val="24"/>
+          <w:rtl/>
+        </w:rPr>
+        <w:t>דרישות</w:t>
+      </w:r>
+      <w:r>
+        <w:rPr>
+          <w:rFonts w:ascii="Arial,Bold" w:cs="Arial,Bold"/>
+          <w:b/>
+          <w:bCs/>
+          <w:sz w:val="24"/>
+          <w:szCs w:val="24"/>
+        </w:rPr>
+        <w:t xml:space="preserve"> </w:t>
+      </w:r>
+      <w:r>
+        <w:rPr>
+          <w:rFonts w:ascii="Arial,Bold" w:cs="Arial,Bold" w:hint="cs"/>
+          <w:b/>
+          <w:bCs/>
+          <w:sz w:val="24"/>
+          <w:szCs w:val="24"/>
+          <w:rtl/>
+        </w:rPr>
+        <w:t>לממשקים</w:t>
+      </w:r>
+      <w:r>
+        <w:rPr>
+          <w:rFonts w:ascii="Arial,Bold" w:cs="Arial,Bold"/>
+          <w:b/>
+          <w:bCs/>
+          <w:sz w:val="24"/>
+          <w:szCs w:val="24"/>
+        </w:rPr>
+        <w:t xml:space="preserve"> </w:t>
+      </w:r>
+      <w:r>
+        <w:rPr>
+          <w:rFonts w:ascii="Arial,Bold" w:cs="Arial,Bold" w:hint="cs"/>
+          <w:b/>
+          <w:bCs/>
+          <w:sz w:val="24"/>
+          <w:szCs w:val="24"/>
+          <w:rtl/>
+        </w:rPr>
+        <w:t>לרשת</w:t>
+      </w:r>
+      <w:r>
+        <w:rPr>
+          <w:rFonts w:ascii="Arial,Bold" w:cs="Arial,Bold"/>
+          <w:b/>
+          <w:bCs/>
+          <w:sz w:val="24"/>
+          <w:szCs w:val="24"/>
+        </w:rPr>
+        <w:t xml:space="preserve">, </w:t>
+      </w:r>
+      <w:r>
+        <w:rPr>
+          <w:rFonts w:ascii="Arial,Bold" w:cs="Arial,Bold" w:hint="cs"/>
+          <w:b/>
+          <w:bCs/>
+          <w:sz w:val="24"/>
+          <w:szCs w:val="24"/>
+          <w:rtl/>
+        </w:rPr>
+        <w:t>מוצרי</w:t>
+      </w:r>
+      <w:r>
+        <w:rPr>
+          <w:rFonts w:ascii="Arial,Bold" w:cs="Arial,Bold"/>
+          <w:b/>
+          <w:bCs/>
+          <w:sz w:val="24"/>
+          <w:szCs w:val="24"/>
+        </w:rPr>
+        <w:t xml:space="preserve"> </w:t>
+      </w:r>
+      <w:r>
+        <w:rPr>
+          <w:rFonts w:ascii="Arial,Bold" w:cs="Arial,Bold" w:hint="cs"/>
+          <w:b/>
+          <w:bCs/>
+          <w:sz w:val="24"/>
+          <w:szCs w:val="24"/>
+          <w:rtl/>
+        </w:rPr>
+        <w:t>תוכנה</w:t>
+      </w:r>
+      <w:r>
+        <w:rPr>
+          <w:rFonts w:ascii="Arial,Bold" w:cs="Arial,Bold"/>
+          <w:b/>
+          <w:bCs/>
+          <w:sz w:val="24"/>
+          <w:szCs w:val="24"/>
+        </w:rPr>
+        <w:t xml:space="preserve"> </w:t>
+      </w:r>
+      <w:r>
+        <w:rPr>
+          <w:rFonts w:ascii="Arial,Bold" w:cs="Arial,Bold" w:hint="cs"/>
+          <w:b/>
+          <w:bCs/>
+          <w:sz w:val="24"/>
+          <w:szCs w:val="24"/>
+          <w:rtl/>
+        </w:rPr>
+        <w:t>ומערכות</w:t>
+      </w:r>
+      <w:r>
+        <w:rPr>
+          <w:rFonts w:ascii="Arial,Bold" w:cs="Arial,Bold"/>
+          <w:b/>
+          <w:bCs/>
+          <w:sz w:val="24"/>
+          <w:szCs w:val="24"/>
+        </w:rPr>
+        <w:t xml:space="preserve"> </w:t>
+      </w:r>
+      <w:r>
+        <w:rPr>
+          <w:rFonts w:ascii="Arial,Bold" w:cs="Arial,Bold" w:hint="cs"/>
+          <w:b/>
+          <w:bCs/>
+          <w:sz w:val="24"/>
+          <w:szCs w:val="24"/>
+          <w:rtl/>
+        </w:rPr>
+        <w:t>מידע</w:t>
+      </w:r>
+      <w:r>
+        <w:rPr>
+          <w:rFonts w:ascii="Arial,Bold" w:cs="Arial,Bold"/>
+          <w:b/>
+          <w:bCs/>
+          <w:sz w:val="24"/>
+          <w:szCs w:val="24"/>
+        </w:rPr>
+        <w:t xml:space="preserve"> </w:t>
+      </w:r>
+      <w:r>
+        <w:rPr>
+          <w:rFonts w:ascii="Arial,Bold" w:cs="Arial,Bold" w:hint="cs"/>
+          <w:b/>
+          <w:bCs/>
+          <w:sz w:val="24"/>
+          <w:szCs w:val="24"/>
+          <w:rtl/>
+        </w:rPr>
+        <w:t>אחרות</w:t>
+      </w:r>
+      <w:r>
+        <w:rPr>
+          <w:rFonts w:ascii="Arial,Bold" w:cs="Arial,Bold"/>
+          <w:b/>
+          <w:bCs/>
+          <w:sz w:val="24"/>
+          <w:szCs w:val="24"/>
+        </w:rPr>
+        <w:t>.</w:t>
+      </w:r>
+    </w:p>
+    <w:p>
+      <w:pPr>
+        <w:pStyle w:val="ListParagraph"/>
+        <w:numPr>
+          <w:ilvl w:val="0"/>
+          <w:numId w:val="14"/>
+        </w:numPr>
+        <w:autoSpaceDE w:val="0"/>
+        <w:autoSpaceDN w:val="0"/>
+        <w:bidi/>
+        <w:adjustRightInd w:val="0"/>
+        <w:spacing w:after="0" w:line="240" w:lineRule="auto"/>
+        <w:rPr>
+          <w:rFonts w:ascii="Arial" w:hAnsi="Arial" w:hint="cs"/>
+          <w:b/>
+          <w:bCs/>
+        </w:rPr>
+      </w:pPr>
+      <w:r>
+        <w:rPr>
+          <w:rFonts w:ascii="Arial" w:hAnsi="Arial" w:hint="cs"/>
+          <w:rtl/>
+        </w:rPr>
+        <w:t>המערכת תוכל להתממשק עם  רשת אינטל הפנימית בארגון ולרשת שרתי שרתי הקבצים</w:t>
+      </w:r>
+      <w:r>
+        <w:rPr>
+          <w:rFonts w:ascii="Arial" w:hAnsi="Arial" w:hint="cs"/>
+          <w:b/>
+          <w:bCs/>
+          <w:rtl/>
+        </w:rPr>
+        <w:t xml:space="preserve"> </w:t>
+      </w:r>
+      <w:r>
+        <w:rPr>
+          <w:rFonts w:ascii="Arial" w:hAnsi="Arial" w:hint="cs"/>
+          <w:rtl/>
+        </w:rPr>
+        <w:t>בה</w:t>
+      </w:r>
+    </w:p>
+    <w:p>
+      <w:pPr>
+        <w:pStyle w:val="ListParagraph"/>
+        <w:numPr>
+          <w:ilvl w:val="0"/>
+          <w:numId w:val="14"/>
+        </w:numPr>
+        <w:autoSpaceDE w:val="0"/>
+        <w:autoSpaceDN w:val="0"/>
+        <w:bidi/>
+        <w:adjustRightInd w:val="0"/>
+        <w:spacing w:after="0" w:line="240" w:lineRule="auto"/>
+        <w:rPr>
+          <w:rFonts w:ascii="Arial" w:hAnsi="Arial" w:hint="cs"/>
+          <w:b/>
+          <w:bCs/>
+        </w:rPr>
+      </w:pPr>
+      <w:r>
+        <w:rPr>
+          <w:rFonts w:ascii="Arial" w:hAnsi="Arial" w:hint="cs"/>
+          <w:rtl/>
+        </w:rPr>
+        <w:t xml:space="preserve">המערכת תוכל להממשק עם מערכת </w:t>
+      </w:r>
+      <w:r>
+        <w:rPr>
+          <w:rFonts w:ascii="Arial" w:hAnsi="Arial" w:hint="cs"/>
+        </w:rPr>
+        <w:t>B</w:t>
+      </w:r>
+      <w:r>
+        <w:rPr>
+          <w:rFonts w:ascii="Arial" w:hAnsi="Arial"/>
+        </w:rPr>
+        <w:t>uild forge</w:t>
+      </w:r>
+      <w:r>
+        <w:rPr>
+          <w:rFonts w:ascii="Arial" w:hAnsi="Arial" w:hint="cs"/>
+          <w:rtl/>
+        </w:rPr>
+        <w:t xml:space="preserve"> .</w:t>
+      </w:r>
+    </w:p>
+    <w:p>
+      <w:pPr>
+        <w:pStyle w:val="ListParagraph"/>
+        <w:numPr>
+          <w:ilvl w:val="0"/>
+          <w:numId w:val="14"/>
+        </w:numPr>
+        <w:autoSpaceDE w:val="0"/>
+        <w:autoSpaceDN w:val="0"/>
+        <w:bidi/>
+        <w:adjustRightInd w:val="0"/>
+        <w:spacing w:after="0" w:line="240" w:lineRule="auto"/>
+        <w:rPr>
+          <w:rFonts w:ascii="Arial" w:hAnsi="Arial" w:hint="cs"/>
+          <w:b/>
+          <w:bCs/>
+        </w:rPr>
+      </w:pPr>
+      <w:r>
+        <w:rPr>
+          <w:rFonts w:ascii="Arial" w:hAnsi="Arial" w:cs="Arial"/>
+          <w:rtl/>
+        </w:rPr>
+        <w:t>המערכת</w:t>
+      </w:r>
+      <w:r>
+        <w:rPr>
+          <w:rFonts w:ascii="Arial" w:hAnsi="Arial" w:cs="Arial"/>
+        </w:rPr>
+        <w:t xml:space="preserve"> </w:t>
+      </w:r>
+      <w:r>
+        <w:rPr>
+          <w:rFonts w:ascii="Arial" w:hAnsi="Arial" w:cs="Arial"/>
+          <w:rtl/>
+        </w:rPr>
+        <w:t>תתמוך</w:t>
+      </w:r>
+      <w:r>
+        <w:rPr>
+          <w:rFonts w:ascii="Arial" w:hAnsi="Arial" w:cs="Arial"/>
+        </w:rPr>
+        <w:t xml:space="preserve"> </w:t>
+      </w:r>
+      <w:r>
+        <w:rPr>
+          <w:rFonts w:ascii="Arial" w:hAnsi="Arial" w:cs="Arial"/>
+          <w:rtl/>
+        </w:rPr>
+        <w:t>ברוב</w:t>
+      </w:r>
+      <w:r>
+        <w:rPr>
+          <w:rFonts w:ascii="Arial" w:hAnsi="Arial" w:cs="Arial"/>
+        </w:rPr>
+        <w:t xml:space="preserve"> </w:t>
+      </w:r>
+      <w:r>
+        <w:rPr>
+          <w:rFonts w:ascii="Arial" w:hAnsi="Arial" w:cs="Arial"/>
+          <w:rtl/>
+        </w:rPr>
+        <w:t>סוגי</w:t>
+      </w:r>
+      <w:r>
+        <w:rPr>
+          <w:rFonts w:ascii="Arial" w:hAnsi="Arial" w:cs="Arial"/>
+        </w:rPr>
+        <w:t xml:space="preserve"> </w:t>
+      </w:r>
+      <w:r>
+        <w:rPr>
+          <w:rFonts w:ascii="Arial" w:hAnsi="Arial" w:cs="Arial"/>
+          <w:rtl/>
+        </w:rPr>
+        <w:t>הדפדפנים</w:t>
+      </w:r>
+      <w:r>
+        <w:rPr>
+          <w:rFonts w:ascii="Arial" w:hAnsi="Arial" w:cs="Arial"/>
+        </w:rPr>
+        <w:t xml:space="preserve"> </w:t>
+      </w:r>
+      <w:r>
+        <w:rPr>
+          <w:rFonts w:ascii="Arial" w:hAnsi="Arial" w:cs="Arial"/>
+          <w:rtl/>
+        </w:rPr>
+        <w:t>הנפוצים</w:t>
+      </w:r>
+      <w:r>
+        <w:rPr>
+          <w:rFonts w:ascii="Arial" w:hAnsi="Arial" w:cs="Arial"/>
+        </w:rPr>
+        <w:t xml:space="preserve"> </w:t>
+      </w:r>
+      <w:r>
+        <w:rPr>
+          <w:rFonts w:ascii="Arial" w:hAnsi="Arial" w:cs="Arial"/>
+          <w:rtl/>
+        </w:rPr>
+        <w:t>בשוק</w:t>
+      </w:r>
+      <w:r>
+        <w:rPr>
+          <w:rFonts w:ascii="Arial" w:hAnsi="Arial" w:cs="Arial"/>
+        </w:rPr>
+        <w:t xml:space="preserve">: </w:t>
+      </w:r>
+      <w:r>
+        <w:rPr>
+          <w:rFonts w:ascii="Calibri" w:hAnsi="Calibri" w:cs="Calibri"/>
+        </w:rPr>
+        <w:t>Internet Explorer, Mozila Firefox, Google Chrome</w:t>
+      </w:r>
+    </w:p>
+    <w:p>
+      <w:pPr>
+        <w:pStyle w:val="ListParagraph"/>
+        <w:numPr>
+          <w:ilvl w:val="0"/>
+          <w:numId w:val="14"/>
+        </w:numPr>
+        <w:autoSpaceDE w:val="0"/>
+        <w:autoSpaceDN w:val="0"/>
+        <w:bidi/>
+        <w:adjustRightInd w:val="0"/>
+        <w:spacing w:after="0" w:line="240" w:lineRule="auto"/>
+        <w:rPr>
+          <w:rFonts w:ascii="Arial" w:hAnsi="Arial" w:hint="cs"/>
+          <w:b/>
+          <w:bCs/>
+        </w:rPr>
+      </w:pPr>
+      <w:r>
+        <w:rPr>
+          <w:rFonts w:ascii="Arial" w:hAnsi="Arial" w:hint="cs"/>
+          <w:rtl/>
+        </w:rPr>
+        <w:t xml:space="preserve">המערכת תוכל לפעול על כל מערכת הפעלה בעלת יכולת הרצת </w:t>
+      </w:r>
+      <w:r>
+        <w:rPr>
+          <w:rFonts w:ascii="Arial" w:hAnsi="Arial"/>
+        </w:rPr>
+        <w:t xml:space="preserve">.net 2.0 </w:t>
+      </w:r>
+      <w:r>
+        <w:rPr>
+          <w:rFonts w:ascii="Arial" w:hAnsi="Arial" w:hint="cs"/>
+          <w:rtl/>
+        </w:rPr>
+        <w:t xml:space="preserve"> </w:t>
+      </w:r>
+    </w:p>
+    <w:p>
+      <w:pPr>
+        <w:pStyle w:val="ListParagraph"/>
+        <w:numPr>
+          <w:ilvl w:val="0"/>
+          <w:numId w:val="14"/>
+        </w:numPr>
+        <w:autoSpaceDE w:val="0"/>
+        <w:autoSpaceDN w:val="0"/>
+        <w:bidi/>
+        <w:adjustRightInd w:val="0"/>
+        <w:spacing w:after="0" w:line="240" w:lineRule="auto"/>
+        <w:rPr>
+          <w:rFonts w:ascii="Arial" w:hAnsi="Arial" w:hint="cs"/>
+          <w:b/>
+          <w:bCs/>
+        </w:rPr>
+      </w:pPr>
+      <w:r>
+        <w:rPr>
+          <w:rFonts w:ascii="Arial" w:hAnsi="Arial" w:hint="cs"/>
+          <w:rtl/>
+        </w:rPr>
+        <w:t>הרשאות המערכת יבואו ממערכת הפעלה ויהיו רק לבעלי משתמשי אינטל בלבד (לא תתפאשר כניסה למערכת ללא הרשאות רשת של החברה)</w:t>
+      </w:r>
+    </w:p>
+    <w:p>
+      <w:pPr>
+        <w:autoSpaceDE w:val="0"/>
+        <w:autoSpaceDN w:val="0"/>
+        <w:bidi/>
+        <w:adjustRightInd w:val="0"/>
+        <w:spacing w:after="0" w:line="240" w:lineRule="auto"/>
+        <w:rPr>
+          <w:rFonts w:ascii="Arial" w:hAnsi="Arial" w:hint="cs"/>
+          <w:b/>
+          <w:bCs/>
+          <w:rtl/>
+        </w:rPr>
+      </w:pPr>
+    </w:p>
+    <w:p>
+      <w:pPr>
+        <w:autoSpaceDE w:val="0"/>
+        <w:autoSpaceDN w:val="0"/>
+        <w:bidi/>
+        <w:adjustRightInd w:val="0"/>
+        <w:spacing w:after="0" w:line="240" w:lineRule="auto"/>
+        <w:rPr>
+          <w:rFonts w:ascii="Arial" w:hAnsi="Arial" w:hint="cs"/>
+          <w:b/>
+          <w:bCs/>
+        </w:rPr>
+      </w:pPr>
+    </w:p>
+    <w:p>
+      <w:pPr>
+        <w:autoSpaceDE w:val="0"/>
+        <w:autoSpaceDN w:val="0"/>
+        <w:bidi/>
+        <w:adjustRightInd w:val="0"/>
+        <w:spacing w:after="0" w:line="240" w:lineRule="auto"/>
+        <w:rPr>
+          <w:rFonts w:ascii="Arial" w:hAnsi="Arial" w:hint="cs"/>
+          <w:b/>
+          <w:bCs/>
+          <w:rtl/>
+        </w:rPr>
+      </w:pPr>
+    </w:p>
+    <w:p>
+      <w:pPr>
+        <w:autoSpaceDE w:val="0"/>
+        <w:autoSpaceDN w:val="0"/>
+        <w:bidi/>
+        <w:adjustRightInd w:val="0"/>
+        <w:spacing w:after="0" w:line="240" w:lineRule="auto"/>
+        <w:rPr>
+          <w:rFonts w:ascii="Arial" w:hAnsi="Arial" w:hint="cs"/>
+          <w:b/>
+          <w:bCs/>
+          <w:rtl/>
+        </w:rPr>
+      </w:pPr>
+    </w:p>
+    <w:p>
+      <w:pPr>
+        <w:pStyle w:val="ListParagraph"/>
+        <w:autoSpaceDE w:val="0"/>
+        <w:autoSpaceDN w:val="0"/>
+        <w:bidi/>
+        <w:adjustRightInd w:val="0"/>
+        <w:spacing w:after="0" w:line="240" w:lineRule="auto"/>
+        <w:ind w:left="360"/>
+        <w:rPr>
+          <w:rFonts w:ascii="Arial" w:hAnsi="Arial" w:hint="cs"/>
+          <w:b/>
+          <w:bCs/>
+          <w:rtl/>
+        </w:rPr>
+      </w:pPr>
+    </w:p>
+    <w:p>
+      <w:pPr>
+        <w:autoSpaceDE w:val="0"/>
+        <w:autoSpaceDN w:val="0"/>
+        <w:bidi/>
+        <w:adjustRightInd w:val="0"/>
+        <w:spacing w:after="0" w:line="240" w:lineRule="auto"/>
+        <w:rPr>
+          <w:rFonts w:ascii="Arial" w:hAnsi="Arial" w:cs="Arial" w:hint="cs"/>
+          <w:b/>
+          <w:bCs/>
+          <w:rtl/>
+        </w:rPr>
+      </w:pPr>
+    </w:p>
+    <w:p>
+      <w:pPr>
+        <w:autoSpaceDE w:val="0"/>
+        <w:autoSpaceDN w:val="0"/>
+        <w:bidi/>
+        <w:adjustRightInd w:val="0"/>
+        <w:spacing w:after="0" w:line="240" w:lineRule="auto"/>
+        <w:rPr>
+          <w:rFonts w:ascii="Arial" w:hAnsi="Arial" w:cs="Arial" w:hint="cs"/>
+          <w:b/>
+          <w:bCs/>
+        </w:rPr>
+      </w:pPr>
+    </w:p>
+    <w:p>
+      <w:pPr>
+        <w:pStyle w:val="ListParagraph"/>
+        <w:autoSpaceDE w:val="0"/>
+        <w:autoSpaceDN w:val="0"/>
+        <w:bidi/>
+        <w:adjustRightInd w:val="0"/>
+        <w:spacing w:after="0" w:line="240" w:lineRule="auto"/>
+        <w:ind w:left="1080"/>
+        <w:rPr>
+          <w:rFonts w:ascii="Arial" w:hAnsi="Arial" w:cs="Arial" w:hint="cs"/>
+          <w:b/>
+          <w:bCs/>
+        </w:rPr>
+      </w:pPr>
+    </w:p>
+    <w:p>
+      <w:pPr>
+        <w:pStyle w:val="ListParagraph"/>
+        <w:autoSpaceDE w:val="0"/>
+        <w:autoSpaceDN w:val="0"/>
+        <w:bidi/>
+        <w:adjustRightInd w:val="0"/>
+        <w:spacing w:after="0" w:line="240" w:lineRule="auto"/>
+        <w:ind w:left="1080"/>
+        <w:rPr>
+          <w:rFonts w:ascii="Arial" w:hAnsi="Arial" w:cs="Arial" w:hint="cs"/>
+          <w:b/>
+          <w:bCs/>
+          <w:rtl/>
+        </w:rPr>
+      </w:pPr>
+    </w:p>
+    <w:p>
+      <w:pPr>
+        <w:autoSpaceDE w:val="0"/>
+        <w:autoSpaceDN w:val="0"/>
+        <w:bidi/>
+        <w:adjustRightInd w:val="0"/>
+        <w:spacing w:after="0" w:line="240" w:lineRule="auto"/>
+        <w:rPr>
+          <w:rFonts w:ascii="Arial" w:hAnsi="Arial" w:cs="Arial" w:hint="cs"/>
+          <w:b/>
+          <w:bCs/>
+          <w:rtl/>
+        </w:rPr>
+      </w:pPr>
+      <w:r>
+        <w:rPr>
+          <w:rFonts w:ascii="Arial" w:hAnsi="Arial" w:cs="Arial" w:hint="cs"/>
+          <w:b/>
+          <w:bCs/>
+          <w:rtl/>
+        </w:rPr>
+        <w:tab/>
+      </w:r>
+    </w:p>
+    <w:p>
+      <w:pPr>
+        <w:autoSpaceDE w:val="0"/>
+        <w:autoSpaceDN w:val="0"/>
+        <w:bidi/>
+        <w:adjustRightInd w:val="0"/>
+        <w:spacing w:after="0" w:line="240" w:lineRule="auto"/>
+        <w:ind w:left="720"/>
+        <w:rPr>
+          <w:rFonts w:ascii="Arial" w:hAnsi="Arial" w:cs="Arial"/>
+          <w:rtl/>
+        </w:rPr>
+      </w:pPr>
+    </w:p>
+    <w:p>
+      <w:pPr>
+        <w:autoSpaceDE w:val="0"/>
+        <w:autoSpaceDN w:val="0"/>
+        <w:bidi/>
+        <w:adjustRightInd w:val="0"/>
+        <w:spacing w:after="0" w:line="240" w:lineRule="auto"/>
+        <w:rPr>
+          <w:rFonts w:ascii="Arial" w:hAnsi="Arial" w:cs="Arial"/>
           <w:b/>
           <w:bCs/>
         </w:rPr>
@@ -1841,7 +3711,7 @@
         <w:spacing w:after="0" w:line="240" w:lineRule="auto"/>
         <w:ind w:left="360"/>
         <w:rPr>
-          <w:rFonts w:ascii="Arial" w:hAnsi="Arial" w:cs="Arial" w:hint="cs"/>
+          <w:rFonts w:ascii="Arial" w:hAnsi="Arial" w:cs="Arial"/>
         </w:rPr>
       </w:pPr>
       <w:r>
@@ -1860,22 +3730,22 @@
         <w:adjustRightInd w:val="0"/>
         <w:spacing w:after="0" w:line="240" w:lineRule="auto"/>
         <w:rPr>
-          <w:rFonts w:ascii="Arial" w:hAnsi="Arial" w:cs="Arial" w:hint="cs"/>
-          <w:b/>
-          <w:bCs/>
-          <w:rtl/>
-        </w:rPr>
-      </w:pPr>
-    </w:p>
-    <w:p>
-      <w:pPr>
-        <w:autoSpaceDE w:val="0"/>
-        <w:autoSpaceDN w:val="0"/>
-        <w:bidi/>
-        <w:adjustRightInd w:val="0"/>
-        <w:spacing w:after="0" w:line="240" w:lineRule="auto"/>
-        <w:rPr>
-          <w:rFonts w:ascii="Arial" w:hAnsi="Arial" w:cs="Arial" w:hint="cs"/>
+          <w:rFonts w:ascii="Arial" w:hAnsi="Arial" w:cs="Arial"/>
+          <w:b/>
+          <w:bCs/>
+          <w:rtl/>
+        </w:rPr>
+      </w:pPr>
+    </w:p>
+    <w:p>
+      <w:pPr>
+        <w:autoSpaceDE w:val="0"/>
+        <w:autoSpaceDN w:val="0"/>
+        <w:bidi/>
+        <w:adjustRightInd w:val="0"/>
+        <w:spacing w:after="0" w:line="240" w:lineRule="auto"/>
+        <w:rPr>
+          <w:rFonts w:ascii="Arial" w:hAnsi="Arial" w:cs="Arial"/>
           <w:b/>
           <w:bCs/>
           <w:rtl/>
@@ -1904,6 +3774,119 @@
 <file path=word/numbering.xml><?xml version="1.0" encoding="utf-8"?>
 <w:numbering xmlns:ve="http://schemas.openxmlformats.org/markup-compatibility/2006" xmlns:o="urn:schemas-microsoft-com:office:office" xmlns:r="http://schemas.openxmlformats.org/officeDocument/2006/relationships" xmlns:m="http://schemas.openxmlformats.org/officeDocument/2006/math" xmlns:v="urn:schemas-microsoft-com:vml" xmlns:wp="http://schemas.openxmlformats.org/drawingml/2006/wordprocessingDrawing" xmlns:w10="urn:schemas-microsoft-com:office:word" xmlns:w="http://schemas.openxmlformats.org/wordprocessingml/2006/main" xmlns:wne="http://schemas.microsoft.com/office/word/2006/wordml">
   <w:abstractNum w:abstractNumId="0">
+    <w:nsid w:val="03CE2DD1"/>
+    <w:multiLevelType w:val="hybridMultilevel"/>
+    <w:tmpl w:val="CAF2438A"/>
+    <w:lvl w:ilvl="0" w:tplc="04090001">
+      <w:start w:val="1"/>
+      <w:numFmt w:val="bullet"/>
+      <w:lvlText w:val=""/>
+      <w:lvlJc w:val="left"/>
+      <w:pPr>
+        <w:ind w:left="360" w:hanging="360"/>
+      </w:pPr>
+      <w:rPr>
+        <w:rFonts w:ascii="Symbol" w:hAnsi="Symbol" w:hint="default"/>
+      </w:rPr>
+    </w:lvl>
+    <w:lvl w:ilvl="1" w:tplc="04090003" w:tentative="1">
+      <w:start w:val="1"/>
+      <w:numFmt w:val="bullet"/>
+      <w:lvlText w:val="o"/>
+      <w:lvlJc w:val="left"/>
+      <w:pPr>
+        <w:ind w:left="1080" w:hanging="360"/>
+      </w:pPr>
+      <w:rPr>
+        <w:rFonts w:ascii="Courier New" w:hAnsi="Courier New" w:cs="Courier New" w:hint="default"/>
+      </w:rPr>
+    </w:lvl>
+    <w:lvl w:ilvl="2" w:tplc="04090005" w:tentative="1">
+      <w:start w:val="1"/>
+      <w:numFmt w:val="bullet"/>
+      <w:lvlText w:val=""/>
+      <w:lvlJc w:val="left"/>
+      <w:pPr>
+        <w:ind w:left="1800" w:hanging="360"/>
+      </w:pPr>
+      <w:rPr>
+        <w:rFonts w:ascii="Wingdings" w:hAnsi="Wingdings" w:hint="default"/>
+      </w:rPr>
+    </w:lvl>
+    <w:lvl w:ilvl="3" w:tplc="04090001" w:tentative="1">
+      <w:start w:val="1"/>
+      <w:numFmt w:val="bullet"/>
+      <w:lvlText w:val=""/>
+      <w:lvlJc w:val="left"/>
+      <w:pPr>
+        <w:ind w:left="2520" w:hanging="360"/>
+      </w:pPr>
+      <w:rPr>
+        <w:rFonts w:ascii="Symbol" w:hAnsi="Symbol" w:hint="default"/>
+      </w:rPr>
+    </w:lvl>
+    <w:lvl w:ilvl="4" w:tplc="04090003" w:tentative="1">
+      <w:start w:val="1"/>
+      <w:numFmt w:val="bullet"/>
+      <w:lvlText w:val="o"/>
+      <w:lvlJc w:val="left"/>
+      <w:pPr>
+        <w:ind w:left="3240" w:hanging="360"/>
+      </w:pPr>
+      <w:rPr>
+        <w:rFonts w:ascii="Courier New" w:hAnsi="Courier New" w:cs="Courier New" w:hint="default"/>
+      </w:rPr>
+    </w:lvl>
+    <w:lvl w:ilvl="5" w:tplc="04090005" w:tentative="1">
+      <w:start w:val="1"/>
+      <w:numFmt w:val="bullet"/>
+      <w:lvlText w:val=""/>
+      <w:lvlJc w:val="left"/>
+      <w:pPr>
+        <w:ind w:left="3960" w:hanging="360"/>
+      </w:pPr>
+      <w:rPr>
+        <w:rFonts w:ascii="Wingdings" w:hAnsi="Wingdings" w:hint="default"/>
+      </w:rPr>
+    </w:lvl>
+    <w:lvl w:ilvl="6" w:tplc="04090001" w:tentative="1">
+      <w:start w:val="1"/>
+      <w:numFmt w:val="bullet"/>
+      <w:lvlText w:val=""/>
+      <w:lvlJc w:val="left"/>
+      <w:pPr>
+        <w:ind w:left="4680" w:hanging="360"/>
+      </w:pPr>
+      <w:rPr>
+        <w:rFonts w:ascii="Symbol" w:hAnsi="Symbol" w:hint="default"/>
+      </w:rPr>
+    </w:lvl>
+    <w:lvl w:ilvl="7" w:tplc="04090003" w:tentative="1">
+      <w:start w:val="1"/>
+      <w:numFmt w:val="bullet"/>
+      <w:lvlText w:val="o"/>
+      <w:lvlJc w:val="left"/>
+      <w:pPr>
+        <w:ind w:left="5400" w:hanging="360"/>
+      </w:pPr>
+      <w:rPr>
+        <w:rFonts w:ascii="Courier New" w:hAnsi="Courier New" w:cs="Courier New" w:hint="default"/>
+      </w:rPr>
+    </w:lvl>
+    <w:lvl w:ilvl="8" w:tplc="04090005" w:tentative="1">
+      <w:start w:val="1"/>
+      <w:numFmt w:val="bullet"/>
+      <w:lvlText w:val=""/>
+      <w:lvlJc w:val="left"/>
+      <w:pPr>
+        <w:ind w:left="6120" w:hanging="360"/>
+      </w:pPr>
+      <w:rPr>
+        <w:rFonts w:ascii="Wingdings" w:hAnsi="Wingdings" w:hint="default"/>
+      </w:rPr>
+    </w:lvl>
+  </w:abstractNum>
+  <w:abstractNum w:abstractNumId="1">
     <w:nsid w:val="09FA65CD"/>
     <w:multiLevelType w:val="hybridMultilevel"/>
     <w:tmpl w:val="6EB48150"/>
@@ -2016,10 +3999,123 @@
       </w:rPr>
     </w:lvl>
   </w:abstractNum>
-  <w:abstractNum w:abstractNumId="1">
+  <w:abstractNum w:abstractNumId="2">
+    <w:nsid w:val="0AFB7955"/>
+    <w:multiLevelType w:val="hybridMultilevel"/>
+    <w:tmpl w:val="0420BE7E"/>
+    <w:lvl w:ilvl="0" w:tplc="04090001">
+      <w:start w:val="1"/>
+      <w:numFmt w:val="bullet"/>
+      <w:lvlText w:val=""/>
+      <w:lvlJc w:val="left"/>
+      <w:pPr>
+        <w:ind w:left="720" w:hanging="360"/>
+      </w:pPr>
+      <w:rPr>
+        <w:rFonts w:ascii="Symbol" w:hAnsi="Symbol" w:hint="default"/>
+      </w:rPr>
+    </w:lvl>
+    <w:lvl w:ilvl="1" w:tplc="04090003" w:tentative="1">
+      <w:start w:val="1"/>
+      <w:numFmt w:val="bullet"/>
+      <w:lvlText w:val="o"/>
+      <w:lvlJc w:val="left"/>
+      <w:pPr>
+        <w:ind w:left="1440" w:hanging="360"/>
+      </w:pPr>
+      <w:rPr>
+        <w:rFonts w:ascii="Courier New" w:hAnsi="Courier New" w:cs="Courier New" w:hint="default"/>
+      </w:rPr>
+    </w:lvl>
+    <w:lvl w:ilvl="2" w:tplc="04090005" w:tentative="1">
+      <w:start w:val="1"/>
+      <w:numFmt w:val="bullet"/>
+      <w:lvlText w:val=""/>
+      <w:lvlJc w:val="left"/>
+      <w:pPr>
+        <w:ind w:left="2160" w:hanging="360"/>
+      </w:pPr>
+      <w:rPr>
+        <w:rFonts w:ascii="Wingdings" w:hAnsi="Wingdings" w:hint="default"/>
+      </w:rPr>
+    </w:lvl>
+    <w:lvl w:ilvl="3" w:tplc="04090001" w:tentative="1">
+      <w:start w:val="1"/>
+      <w:numFmt w:val="bullet"/>
+      <w:lvlText w:val=""/>
+      <w:lvlJc w:val="left"/>
+      <w:pPr>
+        <w:ind w:left="2880" w:hanging="360"/>
+      </w:pPr>
+      <w:rPr>
+        <w:rFonts w:ascii="Symbol" w:hAnsi="Symbol" w:hint="default"/>
+      </w:rPr>
+    </w:lvl>
+    <w:lvl w:ilvl="4" w:tplc="04090003" w:tentative="1">
+      <w:start w:val="1"/>
+      <w:numFmt w:val="bullet"/>
+      <w:lvlText w:val="o"/>
+      <w:lvlJc w:val="left"/>
+      <w:pPr>
+        <w:ind w:left="3600" w:hanging="360"/>
+      </w:pPr>
+      <w:rPr>
+        <w:rFonts w:ascii="Courier New" w:hAnsi="Courier New" w:cs="Courier New" w:hint="default"/>
+      </w:rPr>
+    </w:lvl>
+    <w:lvl w:ilvl="5" w:tplc="04090005" w:tentative="1">
+      <w:start w:val="1"/>
+      <w:numFmt w:val="bullet"/>
+      <w:lvlText w:val=""/>
+      <w:lvlJc w:val="left"/>
+      <w:pPr>
+        <w:ind w:left="4320" w:hanging="360"/>
+      </w:pPr>
+      <w:rPr>
+        <w:rFonts w:ascii="Wingdings" w:hAnsi="Wingdings" w:hint="default"/>
+      </w:rPr>
+    </w:lvl>
+    <w:lvl w:ilvl="6" w:tplc="04090001" w:tentative="1">
+      <w:start w:val="1"/>
+      <w:numFmt w:val="bullet"/>
+      <w:lvlText w:val=""/>
+      <w:lvlJc w:val="left"/>
+      <w:pPr>
+        <w:ind w:left="5040" w:hanging="360"/>
+      </w:pPr>
+      <w:rPr>
+        <w:rFonts w:ascii="Symbol" w:hAnsi="Symbol" w:hint="default"/>
+      </w:rPr>
+    </w:lvl>
+    <w:lvl w:ilvl="7" w:tplc="04090003" w:tentative="1">
+      <w:start w:val="1"/>
+      <w:numFmt w:val="bullet"/>
+      <w:lvlText w:val="o"/>
+      <w:lvlJc w:val="left"/>
+      <w:pPr>
+        <w:ind w:left="5760" w:hanging="360"/>
+      </w:pPr>
+      <w:rPr>
+        <w:rFonts w:ascii="Courier New" w:hAnsi="Courier New" w:cs="Courier New" w:hint="default"/>
+      </w:rPr>
+    </w:lvl>
+    <w:lvl w:ilvl="8" w:tplc="04090005" w:tentative="1">
+      <w:start w:val="1"/>
+      <w:numFmt w:val="bullet"/>
+      <w:lvlText w:val=""/>
+      <w:lvlJc w:val="left"/>
+      <w:pPr>
+        <w:ind w:left="6480" w:hanging="360"/>
+      </w:pPr>
+      <w:rPr>
+        <w:rFonts w:ascii="Wingdings" w:hAnsi="Wingdings" w:hint="default"/>
+      </w:rPr>
+    </w:lvl>
+  </w:abstractNum>
+  <w:abstractNum w:abstractNumId="3">
     <w:nsid w:val="12A04366"/>
     <w:multiLevelType w:val="hybridMultilevel"/>
-    <w:tmpl w:val="AB88024A"/>
+    <w:tmpl w:val="8FEE230C"/>
     <w:lvl w:ilvl="0" w:tplc="04090001">
       <w:start w:val="1"/>
       <w:numFmt w:val="bullet"/>
@@ -2129,7 +4225,7 @@
       </w:rPr>
     </w:lvl>
   </w:abstractNum>
-  <w:abstractNum w:abstractNumId="2">
+  <w:abstractNum w:abstractNumId="4">
     <w:nsid w:val="17670975"/>
     <w:multiLevelType w:val="multilevel"/>
     <w:tmpl w:val="149E75E6"/>
@@ -2242,7 +4338,7 @@
       </w:rPr>
     </w:lvl>
   </w:abstractNum>
-  <w:abstractNum w:abstractNumId="3">
+  <w:abstractNum w:abstractNumId="5">
     <w:nsid w:val="1B0C5EDD"/>
     <w:multiLevelType w:val="multilevel"/>
     <w:tmpl w:val="149E75E6"/>
@@ -2355,7 +4451,572 @@
       </w:rPr>
     </w:lvl>
   </w:abstractNum>
-  <w:abstractNum w:abstractNumId="4">
+  <w:abstractNum w:abstractNumId="6">
+    <w:nsid w:val="237B517C"/>
+    <w:multiLevelType w:val="hybridMultilevel"/>
+    <w:tmpl w:val="AA922728"/>
+    <w:lvl w:ilvl="0" w:tplc="04090001">
+      <w:start w:val="1"/>
+      <w:numFmt w:val="bullet"/>
+      <w:lvlText w:val=""/>
+      <w:lvlJc w:val="left"/>
+      <w:pPr>
+        <w:ind w:left="788" w:hanging="360"/>
+      </w:pPr>
+      <w:rPr>
+        <w:rFonts w:ascii="Symbol" w:hAnsi="Symbol" w:hint="default"/>
+      </w:rPr>
+    </w:lvl>
+    <w:lvl w:ilvl="1" w:tplc="04090003" w:tentative="1">
+      <w:start w:val="1"/>
+      <w:numFmt w:val="bullet"/>
+      <w:lvlText w:val="o"/>
+      <w:lvlJc w:val="left"/>
+      <w:pPr>
+        <w:ind w:left="1508" w:hanging="360"/>
+      </w:pPr>
+      <w:rPr>
+        <w:rFonts w:ascii="Courier New" w:hAnsi="Courier New" w:cs="Courier New" w:hint="default"/>
+      </w:rPr>
+    </w:lvl>
+    <w:lvl w:ilvl="2" w:tplc="04090005" w:tentative="1">
+      <w:start w:val="1"/>
+      <w:numFmt w:val="bullet"/>
+      <w:lvlText w:val=""/>
+      <w:lvlJc w:val="left"/>
+      <w:pPr>
+        <w:ind w:left="2228" w:hanging="360"/>
+      </w:pPr>
+      <w:rPr>
+        <w:rFonts w:ascii="Wingdings" w:hAnsi="Wingdings" w:hint="default"/>
+      </w:rPr>
+    </w:lvl>
+    <w:lvl w:ilvl="3" w:tplc="04090001" w:tentative="1">
+      <w:start w:val="1"/>
+      <w:numFmt w:val="bullet"/>
+      <w:lvlText w:val=""/>
+      <w:lvlJc w:val="left"/>
+      <w:pPr>
+        <w:ind w:left="2948" w:hanging="360"/>
+      </w:pPr>
+      <w:rPr>
+        <w:rFonts w:ascii="Symbol" w:hAnsi="Symbol" w:hint="default"/>
+      </w:rPr>
+    </w:lvl>
+    <w:lvl w:ilvl="4" w:tplc="04090003" w:tentative="1">
+      <w:start w:val="1"/>
+      <w:numFmt w:val="bullet"/>
+      <w:lvlText w:val="o"/>
+      <w:lvlJc w:val="left"/>
+      <w:pPr>
+        <w:ind w:left="3668" w:hanging="360"/>
+      </w:pPr>
+      <w:rPr>
+        <w:rFonts w:ascii="Courier New" w:hAnsi="Courier New" w:cs="Courier New" w:hint="default"/>
+      </w:rPr>
+    </w:lvl>
+    <w:lvl w:ilvl="5" w:tplc="04090005" w:tentative="1">
+      <w:start w:val="1"/>
+      <w:numFmt w:val="bullet"/>
+      <w:lvlText w:val=""/>
+      <w:lvlJc w:val="left"/>
+      <w:pPr>
+        <w:ind w:left="4388" w:hanging="360"/>
+      </w:pPr>
+      <w:rPr>
+        <w:rFonts w:ascii="Wingdings" w:hAnsi="Wingdings" w:hint="default"/>
+      </w:rPr>
+    </w:lvl>
+    <w:lvl w:ilvl="6" w:tplc="04090001" w:tentative="1">
+      <w:start w:val="1"/>
+      <w:numFmt w:val="bullet"/>
+      <w:lvlText w:val=""/>
+      <w:lvlJc w:val="left"/>
+      <w:pPr>
+        <w:ind w:left="5108" w:hanging="360"/>
+      </w:pPr>
+      <w:rPr>
+        <w:rFonts w:ascii="Symbol" w:hAnsi="Symbol" w:hint="default"/>
+      </w:rPr>
+    </w:lvl>
+    <w:lvl w:ilvl="7" w:tplc="04090003" w:tentative="1">
+      <w:start w:val="1"/>
+      <w:numFmt w:val="bullet"/>
+      <w:lvlText w:val="o"/>
+      <w:lvlJc w:val="left"/>
+      <w:pPr>
+        <w:ind w:left="5828" w:hanging="360"/>
+      </w:pPr>
+      <w:rPr>
+        <w:rFonts w:ascii="Courier New" w:hAnsi="Courier New" w:cs="Courier New" w:hint="default"/>
+      </w:rPr>
+    </w:lvl>
+    <w:lvl w:ilvl="8" w:tplc="04090005" w:tentative="1">
+      <w:start w:val="1"/>
+      <w:numFmt w:val="bullet"/>
+      <w:lvlText w:val=""/>
+      <w:lvlJc w:val="left"/>
+      <w:pPr>
+        <w:ind w:left="6548" w:hanging="360"/>
+      </w:pPr>
+      <w:rPr>
+        <w:rFonts w:ascii="Wingdings" w:hAnsi="Wingdings" w:hint="default"/>
+      </w:rPr>
+    </w:lvl>
+  </w:abstractNum>
+  <w:abstractNum w:abstractNumId="7">
+    <w:nsid w:val="2685059D"/>
+    <w:multiLevelType w:val="hybridMultilevel"/>
+    <w:tmpl w:val="1CE006E2"/>
+    <w:lvl w:ilvl="0" w:tplc="04090001">
+      <w:start w:val="1"/>
+      <w:numFmt w:val="bullet"/>
+      <w:lvlText w:val=""/>
+      <w:lvlJc w:val="left"/>
+      <w:pPr>
+        <w:ind w:left="1080" w:hanging="360"/>
+      </w:pPr>
+      <w:rPr>
+        <w:rFonts w:ascii="Symbol" w:hAnsi="Symbol" w:hint="default"/>
+      </w:rPr>
+    </w:lvl>
+    <w:lvl w:ilvl="1" w:tplc="04090003" w:tentative="1">
+      <w:start w:val="1"/>
+      <w:numFmt w:val="bullet"/>
+      <w:lvlText w:val="o"/>
+      <w:lvlJc w:val="left"/>
+      <w:pPr>
+        <w:ind w:left="1800" w:hanging="360"/>
+      </w:pPr>
+      <w:rPr>
+        <w:rFonts w:ascii="Courier New" w:hAnsi="Courier New" w:cs="Courier New" w:hint="default"/>
+      </w:rPr>
+    </w:lvl>
+    <w:lvl w:ilvl="2" w:tplc="04090005" w:tentative="1">
+      <w:start w:val="1"/>
+      <w:numFmt w:val="bullet"/>
+      <w:lvlText w:val=""/>
+      <w:lvlJc w:val="left"/>
+      <w:pPr>
+        <w:ind w:left="2520" w:hanging="360"/>
+      </w:pPr>
+      <w:rPr>
+        <w:rFonts w:ascii="Wingdings" w:hAnsi="Wingdings" w:hint="default"/>
+      </w:rPr>
+    </w:lvl>
+    <w:lvl w:ilvl="3" w:tplc="04090001" w:tentative="1">
+      <w:start w:val="1"/>
+      <w:numFmt w:val="bullet"/>
+      <w:lvlText w:val=""/>
+      <w:lvlJc w:val="left"/>
+      <w:pPr>
+        <w:ind w:left="3240" w:hanging="360"/>
+      </w:pPr>
+      <w:rPr>
+        <w:rFonts w:ascii="Symbol" w:hAnsi="Symbol" w:hint="default"/>
+      </w:rPr>
+    </w:lvl>
+    <w:lvl w:ilvl="4" w:tplc="04090003" w:tentative="1">
+      <w:start w:val="1"/>
+      <w:numFmt w:val="bullet"/>
+      <w:lvlText w:val="o"/>
+      <w:lvlJc w:val="left"/>
+      <w:pPr>
+        <w:ind w:left="3960" w:hanging="360"/>
+      </w:pPr>
+      <w:rPr>
+        <w:rFonts w:ascii="Courier New" w:hAnsi="Courier New" w:cs="Courier New" w:hint="default"/>
+      </w:rPr>
+    </w:lvl>
+    <w:lvl w:ilvl="5" w:tplc="04090005" w:tentative="1">
+      <w:start w:val="1"/>
+      <w:numFmt w:val="bullet"/>
+      <w:lvlText w:val=""/>
+      <w:lvlJc w:val="left"/>
+      <w:pPr>
+        <w:ind w:left="4680" w:hanging="360"/>
+      </w:pPr>
+      <w:rPr>
+        <w:rFonts w:ascii="Wingdings" w:hAnsi="Wingdings" w:hint="default"/>
+      </w:rPr>
+    </w:lvl>
+    <w:lvl w:ilvl="6" w:tplc="04090001" w:tentative="1">
+      <w:start w:val="1"/>
+      <w:numFmt w:val="bullet"/>
+      <w:lvlText w:val=""/>
+      <w:lvlJc w:val="left"/>
+      <w:pPr>
+        <w:ind w:left="5400" w:hanging="360"/>
+      </w:pPr>
+      <w:rPr>
+        <w:rFonts w:ascii="Symbol" w:hAnsi="Symbol" w:hint="default"/>
+      </w:rPr>
+    </w:lvl>
+    <w:lvl w:ilvl="7" w:tplc="04090003" w:tentative="1">
+      <w:start w:val="1"/>
+      <w:numFmt w:val="bullet"/>
+      <w:lvlText w:val="o"/>
+      <w:lvlJc w:val="left"/>
+      <w:pPr>
+        <w:ind w:left="6120" w:hanging="360"/>
+      </w:pPr>
+      <w:rPr>
+        <w:rFonts w:ascii="Courier New" w:hAnsi="Courier New" w:cs="Courier New" w:hint="default"/>
+      </w:rPr>
+    </w:lvl>
+    <w:lvl w:ilvl="8" w:tplc="04090005" w:tentative="1">
+      <w:start w:val="1"/>
+      <w:numFmt w:val="bullet"/>
+      <w:lvlText w:val=""/>
+      <w:lvlJc w:val="left"/>
+      <w:pPr>
+        <w:ind w:left="6840" w:hanging="360"/>
+      </w:pPr>
+      <w:rPr>
+        <w:rFonts w:ascii="Wingdings" w:hAnsi="Wingdings" w:hint="default"/>
+      </w:rPr>
+    </w:lvl>
+  </w:abstractNum>
+  <w:abstractNum w:abstractNumId="8">
+    <w:nsid w:val="2DAE356A"/>
+    <w:multiLevelType w:val="hybridMultilevel"/>
+    <w:tmpl w:val="D1286B7C"/>
+    <w:lvl w:ilvl="0" w:tplc="04090001">
+      <w:start w:val="1"/>
+      <w:numFmt w:val="bullet"/>
+      <w:lvlText w:val=""/>
+      <w:lvlJc w:val="left"/>
+      <w:pPr>
+        <w:ind w:left="1080" w:hanging="360"/>
+      </w:pPr>
+      <w:rPr>
+        <w:rFonts w:ascii="Symbol" w:hAnsi="Symbol" w:hint="default"/>
+      </w:rPr>
+    </w:lvl>
+    <w:lvl w:ilvl="1" w:tplc="04090003" w:tentative="1">
+      <w:start w:val="1"/>
+      <w:numFmt w:val="bullet"/>
+      <w:lvlText w:val="o"/>
+      <w:lvlJc w:val="left"/>
+      <w:pPr>
+        <w:ind w:left="1800" w:hanging="360"/>
+      </w:pPr>
+      <w:rPr>
+        <w:rFonts w:ascii="Courier New" w:hAnsi="Courier New" w:cs="Courier New" w:hint="default"/>
+      </w:rPr>
+    </w:lvl>
+    <w:lvl w:ilvl="2" w:tplc="04090005" w:tentative="1">
+      <w:start w:val="1"/>
+      <w:numFmt w:val="bullet"/>
+      <w:lvlText w:val=""/>
+      <w:lvlJc w:val="left"/>
+      <w:pPr>
+        <w:ind w:left="2520" w:hanging="360"/>
+      </w:pPr>
+      <w:rPr>
+        <w:rFonts w:ascii="Wingdings" w:hAnsi="Wingdings" w:hint="default"/>
+      </w:rPr>
+    </w:lvl>
+    <w:lvl w:ilvl="3" w:tplc="04090001" w:tentative="1">
+      <w:start w:val="1"/>
+      <w:numFmt w:val="bullet"/>
+      <w:lvlText w:val=""/>
+      <w:lvlJc w:val="left"/>
+      <w:pPr>
+        <w:ind w:left="3240" w:hanging="360"/>
+      </w:pPr>
+      <w:rPr>
+        <w:rFonts w:ascii="Symbol" w:hAnsi="Symbol" w:hint="default"/>
+      </w:rPr>
+    </w:lvl>
+    <w:lvl w:ilvl="4" w:tplc="04090003" w:tentative="1">
+      <w:start w:val="1"/>
+      <w:numFmt w:val="bullet"/>
+      <w:lvlText w:val="o"/>
+      <w:lvlJc w:val="left"/>
+      <w:pPr>
+        <w:ind w:left="3960" w:hanging="360"/>
+      </w:pPr>
+      <w:rPr>
+        <w:rFonts w:ascii="Courier New" w:hAnsi="Courier New" w:cs="Courier New" w:hint="default"/>
+      </w:rPr>
+    </w:lvl>
+    <w:lvl w:ilvl="5" w:tplc="04090005" w:tentative="1">
+      <w:start w:val="1"/>
+      <w:numFmt w:val="bullet"/>
+      <w:lvlText w:val=""/>
+      <w:lvlJc w:val="left"/>
+      <w:pPr>
+        <w:ind w:left="4680" w:hanging="360"/>
+      </w:pPr>
+      <w:rPr>
+        <w:rFonts w:ascii="Wingdings" w:hAnsi="Wingdings" w:hint="default"/>
+      </w:rPr>
+    </w:lvl>
+    <w:lvl w:ilvl="6" w:tplc="04090001" w:tentative="1">
+      <w:start w:val="1"/>
+      <w:numFmt w:val="bullet"/>
+      <w:lvlText w:val=""/>
+      <w:lvlJc w:val="left"/>
+      <w:pPr>
+        <w:ind w:left="5400" w:hanging="360"/>
+      </w:pPr>
+      <w:rPr>
+        <w:rFonts w:ascii="Symbol" w:hAnsi="Symbol" w:hint="default"/>
+      </w:rPr>
+    </w:lvl>
+    <w:lvl w:ilvl="7" w:tplc="04090003" w:tentative="1">
+      <w:start w:val="1"/>
+      <w:numFmt w:val="bullet"/>
+      <w:lvlText w:val="o"/>
+      <w:lvlJc w:val="left"/>
+      <w:pPr>
+        <w:ind w:left="6120" w:hanging="360"/>
+      </w:pPr>
+      <w:rPr>
+        <w:rFonts w:ascii="Courier New" w:hAnsi="Courier New" w:cs="Courier New" w:hint="default"/>
+      </w:rPr>
+    </w:lvl>
+    <w:lvl w:ilvl="8" w:tplc="04090005" w:tentative="1">
+      <w:start w:val="1"/>
+      <w:numFmt w:val="bullet"/>
+      <w:lvlText w:val=""/>
+      <w:lvlJc w:val="left"/>
+      <w:pPr>
+        <w:ind w:left="6840" w:hanging="360"/>
+      </w:pPr>
+      <w:rPr>
+        <w:rFonts w:ascii="Wingdings" w:hAnsi="Wingdings" w:hint="default"/>
+      </w:rPr>
+    </w:lvl>
+  </w:abstractNum>
+  <w:abstractNum w:abstractNumId="9">
+    <w:nsid w:val="2E801AE7"/>
+    <w:multiLevelType w:val="hybridMultilevel"/>
+    <w:tmpl w:val="8CF8ABDC"/>
+    <w:lvl w:ilvl="0" w:tplc="04090001">
+      <w:start w:val="1"/>
+      <w:numFmt w:val="bullet"/>
+      <w:lvlText w:val=""/>
+      <w:lvlJc w:val="left"/>
+      <w:pPr>
+        <w:ind w:left="1080" w:hanging="360"/>
+      </w:pPr>
+      <w:rPr>
+        <w:rFonts w:ascii="Symbol" w:hAnsi="Symbol" w:hint="default"/>
+      </w:rPr>
+    </w:lvl>
+    <w:lvl w:ilvl="1" w:tplc="04090003" w:tentative="1">
+      <w:start w:val="1"/>
+      <w:numFmt w:val="bullet"/>
+      <w:lvlText w:val="o"/>
+      <w:lvlJc w:val="left"/>
+      <w:pPr>
+        <w:ind w:left="1800" w:hanging="360"/>
+      </w:pPr>
+      <w:rPr>
+        <w:rFonts w:ascii="Courier New" w:hAnsi="Courier New" w:cs="Courier New" w:hint="default"/>
+      </w:rPr>
+    </w:lvl>
+    <w:lvl w:ilvl="2" w:tplc="04090005" w:tentative="1">
+      <w:start w:val="1"/>
+      <w:numFmt w:val="bullet"/>
+      <w:lvlText w:val=""/>
+      <w:lvlJc w:val="left"/>
+      <w:pPr>
+        <w:ind w:left="2520" w:hanging="360"/>
+      </w:pPr>
+      <w:rPr>
+        <w:rFonts w:ascii="Wingdings" w:hAnsi="Wingdings" w:hint="default"/>
+      </w:rPr>
+    </w:lvl>
+    <w:lvl w:ilvl="3" w:tplc="04090001" w:tentative="1">
+      <w:start w:val="1"/>
+      <w:numFmt w:val="bullet"/>
+      <w:lvlText w:val=""/>
+      <w:lvlJc w:val="left"/>
+      <w:pPr>
+        <w:ind w:left="3240" w:hanging="360"/>
+      </w:pPr>
+      <w:rPr>
+        <w:rFonts w:ascii="Symbol" w:hAnsi="Symbol" w:hint="default"/>
+      </w:rPr>
+    </w:lvl>
+    <w:lvl w:ilvl="4" w:tplc="04090003" w:tentative="1">
+      <w:start w:val="1"/>
+      <w:numFmt w:val="bullet"/>
+      <w:lvlText w:val="o"/>
+      <w:lvlJc w:val="left"/>
+      <w:pPr>
+        <w:ind w:left="3960" w:hanging="360"/>
+      </w:pPr>
+      <w:rPr>
+        <w:rFonts w:ascii="Courier New" w:hAnsi="Courier New" w:cs="Courier New" w:hint="default"/>
+      </w:rPr>
+    </w:lvl>
+    <w:lvl w:ilvl="5" w:tplc="04090005" w:tentative="1">
+      <w:start w:val="1"/>
+      <w:numFmt w:val="bullet"/>
+      <w:lvlText w:val=""/>
+      <w:lvlJc w:val="left"/>
+      <w:pPr>
+        <w:ind w:left="4680" w:hanging="360"/>
+      </w:pPr>
+      <w:rPr>
+        <w:rFonts w:ascii="Wingdings" w:hAnsi="Wingdings" w:hint="default"/>
+      </w:rPr>
+    </w:lvl>
+    <w:lvl w:ilvl="6" w:tplc="04090001" w:tentative="1">
+      <w:start w:val="1"/>
+      <w:numFmt w:val="bullet"/>
+      <w:lvlText w:val=""/>
+      <w:lvlJc w:val="left"/>
+      <w:pPr>
+        <w:ind w:left="5400" w:hanging="360"/>
+      </w:pPr>
+      <w:rPr>
+        <w:rFonts w:ascii="Symbol" w:hAnsi="Symbol" w:hint="default"/>
+      </w:rPr>
+    </w:lvl>
+    <w:lvl w:ilvl="7" w:tplc="04090003" w:tentative="1">
+      <w:start w:val="1"/>
+      <w:numFmt w:val="bullet"/>
+      <w:lvlText w:val="o"/>
+      <w:lvlJc w:val="left"/>
+      <w:pPr>
+        <w:ind w:left="6120" w:hanging="360"/>
+      </w:pPr>
+      <w:rPr>
+        <w:rFonts w:ascii="Courier New" w:hAnsi="Courier New" w:cs="Courier New" w:hint="default"/>
+      </w:rPr>
+    </w:lvl>
+    <w:lvl w:ilvl="8" w:tplc="04090005" w:tentative="1">
+      <w:start w:val="1"/>
+      <w:numFmt w:val="bullet"/>
+      <w:lvlText w:val=""/>
+      <w:lvlJc w:val="left"/>
+      <w:pPr>
+        <w:ind w:left="6840" w:hanging="360"/>
+      </w:pPr>
+      <w:rPr>
+        <w:rFonts w:ascii="Wingdings" w:hAnsi="Wingdings" w:hint="default"/>
+      </w:rPr>
+    </w:lvl>
+  </w:abstractNum>
+  <w:abstractNum w:abstractNumId="10">
+    <w:nsid w:val="3B7F2C4B"/>
+    <w:multiLevelType w:val="hybridMultilevel"/>
+    <w:tmpl w:val="450AFFDA"/>
+    <w:lvl w:ilvl="0" w:tplc="04090001">
+      <w:start w:val="1"/>
+      <w:numFmt w:val="bullet"/>
+      <w:lvlText w:val=""/>
+      <w:lvlJc w:val="left"/>
+      <w:pPr>
+        <w:ind w:left="1080" w:hanging="360"/>
+      </w:pPr>
+      <w:rPr>
+        <w:rFonts w:ascii="Symbol" w:hAnsi="Symbol" w:hint="default"/>
+      </w:rPr>
+    </w:lvl>
+    <w:lvl w:ilvl="1" w:tplc="04090003">
+      <w:start w:val="1"/>
+      <w:numFmt w:val="bullet"/>
+      <w:lvlText w:val="o"/>
+      <w:lvlJc w:val="left"/>
+      <w:pPr>
+        <w:ind w:left="1800" w:hanging="360"/>
+      </w:pPr>
+      <w:rPr>
+        <w:rFonts w:ascii="Courier New" w:hAnsi="Courier New" w:cs="Courier New" w:hint="default"/>
+      </w:rPr>
+    </w:lvl>
+    <w:lvl w:ilvl="2" w:tplc="04090005" w:tentative="1">
+      <w:start w:val="1"/>
+      <w:numFmt w:val="bullet"/>
+      <w:lvlText w:val=""/>
+      <w:lvlJc w:val="left"/>
+      <w:pPr>
+        <w:ind w:left="2520" w:hanging="360"/>
+      </w:pPr>
+      <w:rPr>
+        <w:rFonts w:ascii="Wingdings" w:hAnsi="Wingdings" w:hint="default"/>
+      </w:rPr>
+    </w:lvl>
+    <w:lvl w:ilvl="3" w:tplc="04090001" w:tentative="1">
+      <w:start w:val="1"/>
+      <w:numFmt w:val="bullet"/>
+      <w:lvlText w:val=""/>
+      <w:lvlJc w:val="left"/>
+      <w:pPr>
+        <w:ind w:left="3240" w:hanging="360"/>
+      </w:pPr>
+      <w:rPr>
+        <w:rFonts w:ascii="Symbol" w:hAnsi="Symbol" w:hint="default"/>
+      </w:rPr>
+    </w:lvl>
+    <w:lvl w:ilvl="4" w:tplc="04090003" w:tentative="1">
+      <w:start w:val="1"/>
+      <w:numFmt w:val="bullet"/>
+      <w:lvlText w:val="o"/>
+      <w:lvlJc w:val="left"/>
+      <w:pPr>
+        <w:ind w:left="3960" w:hanging="360"/>
+      </w:pPr>
+      <w:rPr>
+        <w:rFonts w:ascii="Courier New" w:hAnsi="Courier New" w:cs="Courier New" w:hint="default"/>
+      </w:rPr>
+    </w:lvl>
+    <w:lvl w:ilvl="5" w:tplc="04090005" w:tentative="1">
+      <w:start w:val="1"/>
+      <w:numFmt w:val="bullet"/>
+      <w:lvlText w:val=""/>
+      <w:lvlJc w:val="left"/>
+      <w:pPr>
+        <w:ind w:left="4680" w:hanging="360"/>
+      </w:pPr>
+      <w:rPr>
+        <w:rFonts w:ascii="Wingdings" w:hAnsi="Wingdings" w:hint="default"/>
+      </w:rPr>
+    </w:lvl>
+    <w:lvl w:ilvl="6" w:tplc="04090001" w:tentative="1">
+      <w:start w:val="1"/>
+      <w:numFmt w:val="bullet"/>
+      <w:lvlText w:val=""/>
+      <w:lvlJc w:val="left"/>
+      <w:pPr>
+        <w:ind w:left="5400" w:hanging="360"/>
+      </w:pPr>
+      <w:rPr>
+        <w:rFonts w:ascii="Symbol" w:hAnsi="Symbol" w:hint="default"/>
+      </w:rPr>
+    </w:lvl>
+    <w:lvl w:ilvl="7" w:tplc="04090003" w:tentative="1">
+      <w:start w:val="1"/>
+      <w:numFmt w:val="bullet"/>
+      <w:lvlText w:val="o"/>
+      <w:lvlJc w:val="left"/>
+      <w:pPr>
+        <w:ind w:left="6120" w:hanging="360"/>
+      </w:pPr>
+      <w:rPr>
+        <w:rFonts w:ascii="Courier New" w:hAnsi="Courier New" w:cs="Courier New" w:hint="default"/>
+      </w:rPr>
+    </w:lvl>
+    <w:lvl w:ilvl="8" w:tplc="04090005" w:tentative="1">
+      <w:start w:val="1"/>
+      <w:numFmt w:val="bullet"/>
+      <w:lvlText w:val=""/>
+      <w:lvlJc w:val="left"/>
+      <w:pPr>
+        <w:ind w:left="6840" w:hanging="360"/>
+      </w:pPr>
+      <w:rPr>
+        <w:rFonts w:ascii="Wingdings" w:hAnsi="Wingdings" w:hint="default"/>
+      </w:rPr>
+    </w:lvl>
+  </w:abstractNum>
+  <w:abstractNum w:abstractNumId="11">
     <w:nsid w:val="3D4B2719"/>
     <w:multiLevelType w:val="hybridMultilevel"/>
     <w:tmpl w:val="3C68E6C2"/>
@@ -2468,7 +5129,7 @@
       </w:rPr>
     </w:lvl>
   </w:abstractNum>
-  <w:abstractNum w:abstractNumId="5">
+  <w:abstractNum w:abstractNumId="12">
     <w:nsid w:val="5A3E33F1"/>
     <w:multiLevelType w:val="hybridMultilevel"/>
     <w:tmpl w:val="6C382DE2"/>
@@ -2581,7 +5242,7 @@
       </w:rPr>
     </w:lvl>
   </w:abstractNum>
-  <w:abstractNum w:abstractNumId="6">
+  <w:abstractNum w:abstractNumId="13">
     <w:nsid w:val="78A223EE"/>
     <w:multiLevelType w:val="hybridMultilevel"/>
     <w:tmpl w:val="55D2D5B6"/>
@@ -2668,25 +5329,46 @@
     </w:lvl>
   </w:abstractNum>
   <w:num w:numId="1">
+    <w:abstractNumId w:val="13"/>
+  </w:num>
+  <w:num w:numId="2">
+    <w:abstractNumId w:val="5"/>
+  </w:num>
+  <w:num w:numId="3">
+    <w:abstractNumId w:val="4"/>
+  </w:num>
+  <w:num w:numId="4">
+    <w:abstractNumId w:val="1"/>
+  </w:num>
+  <w:num w:numId="5">
+    <w:abstractNumId w:val="11"/>
+  </w:num>
+  <w:num w:numId="6">
+    <w:abstractNumId w:val="3"/>
+  </w:num>
+  <w:num w:numId="7">
+    <w:abstractNumId w:val="12"/>
+  </w:num>
+  <w:num w:numId="8">
+    <w:abstractNumId w:val="10"/>
+  </w:num>
+  <w:num w:numId="9">
+    <w:abstractNumId w:val="7"/>
+  </w:num>
+  <w:num w:numId="10">
+    <w:abstractNumId w:val="9"/>
+  </w:num>
+  <w:num w:numId="11">
+    <w:abstractNumId w:val="8"/>
+  </w:num>
+  <w:num w:numId="12">
+    <w:abstractNumId w:val="0"/>
+  </w:num>
+  <w:num w:numId="13">
     <w:abstractNumId w:val="6"/>
   </w:num>
-  <w:num w:numId="2">
-    <w:abstractNumId w:val="3"/>
-  </w:num>
-  <w:num w:numId="3">
+  <w:num w:numId="14">
     <w:abstractNumId w:val="2"/>
-  </w:num>
-  <w:num w:numId="4">
-    <w:abstractNumId w:val="0"/>
-  </w:num>
-  <w:num w:numId="5">
-    <w:abstractNumId w:val="4"/>
-  </w:num>
-  <w:num w:numId="6">
-    <w:abstractNumId w:val="1"/>
-  </w:num>
-  <w:num w:numId="7">
-    <w:abstractNumId w:val="5"/>
   </w:num>
 </w:numbering>
 </file>

</xml_diff>